<commit_message>
Obrada projektne dokumentacije vol.1
Sitni detalji
</commit_message>
<xml_diff>
--- a/Dokumentacija/Projektna Dokumentacija (1).docx
+++ b/Dokumentacija/Projektna Dokumentacija (1).docx
@@ -331,7 +331,7 @@
           <w:r>
             <w:fldChar w:fldCharType="separate"/>
           </w:r>
-          <w:hyperlink w:anchor="_Toc471221205" w:history="1">
+          <w:hyperlink w:anchor="_Toc471249674" w:history="1">
             <w:r>
               <w:rPr>
                 <w:rStyle w:val="Hyperlink"/>
@@ -358,7 +358,7 @@
                 <w:noProof/>
                 <w:webHidden/>
               </w:rPr>
-              <w:instrText xml:space="preserve"> PAGEREF _Toc471221205 \h </w:instrText>
+              <w:instrText xml:space="preserve"> PAGEREF _Toc471249674 \h </w:instrText>
             </w:r>
             <w:r>
               <w:rPr>
@@ -402,7 +402,7 @@
               <w:lang w:eastAsia="hr-HR"/>
             </w:rPr>
           </w:pPr>
-          <w:hyperlink w:anchor="_Toc471221206" w:history="1">
+          <w:hyperlink w:anchor="_Toc471249675" w:history="1">
             <w:r>
               <w:rPr>
                 <w:rStyle w:val="Hyperlink"/>
@@ -429,7 +429,7 @@
                 <w:noProof/>
                 <w:webHidden/>
               </w:rPr>
-              <w:instrText xml:space="preserve"> PAGEREF _Toc471221206 \h </w:instrText>
+              <w:instrText xml:space="preserve"> PAGEREF _Toc471249675 \h </w:instrText>
             </w:r>
             <w:r>
               <w:rPr>
@@ -473,7 +473,7 @@
               <w:lang w:eastAsia="hr-HR"/>
             </w:rPr>
           </w:pPr>
-          <w:hyperlink w:anchor="_Toc471221207" w:history="1">
+          <w:hyperlink w:anchor="_Toc471249676" w:history="1">
             <w:r>
               <w:rPr>
                 <w:rStyle w:val="Hyperlink"/>
@@ -500,7 +500,7 @@
                 <w:noProof/>
                 <w:webHidden/>
               </w:rPr>
-              <w:instrText xml:space="preserve"> PAGEREF _Toc471221207 \h </w:instrText>
+              <w:instrText xml:space="preserve"> PAGEREF _Toc471249676 \h </w:instrText>
             </w:r>
             <w:r>
               <w:rPr>
@@ -544,7 +544,7 @@
               <w:lang w:eastAsia="hr-HR"/>
             </w:rPr>
           </w:pPr>
-          <w:hyperlink w:anchor="_Toc471221208" w:history="1">
+          <w:hyperlink w:anchor="_Toc471249677" w:history="1">
             <w:r>
               <w:rPr>
                 <w:rStyle w:val="Hyperlink"/>
@@ -571,7 +571,7 @@
                 <w:noProof/>
                 <w:webHidden/>
               </w:rPr>
-              <w:instrText xml:space="preserve"> PAGEREF _Toc471221208 \h </w:instrText>
+              <w:instrText xml:space="preserve"> PAGEREF _Toc471249677 \h </w:instrText>
             </w:r>
             <w:r>
               <w:rPr>
@@ -615,7 +615,7 @@
               <w:lang w:eastAsia="hr-HR"/>
             </w:rPr>
           </w:pPr>
-          <w:hyperlink w:anchor="_Toc471221209" w:history="1">
+          <w:hyperlink w:anchor="_Toc471249678" w:history="1">
             <w:r>
               <w:rPr>
                 <w:rStyle w:val="Hyperlink"/>
@@ -642,7 +642,7 @@
                 <w:noProof/>
                 <w:webHidden/>
               </w:rPr>
-              <w:instrText xml:space="preserve"> PAGEREF _Toc471221209 \h </w:instrText>
+              <w:instrText xml:space="preserve"> PAGEREF _Toc471249678 \h </w:instrText>
             </w:r>
             <w:r>
               <w:rPr>
@@ -686,7 +686,7 @@
               <w:lang w:eastAsia="hr-HR"/>
             </w:rPr>
           </w:pPr>
-          <w:hyperlink w:anchor="_Toc471221210" w:history="1">
+          <w:hyperlink w:anchor="_Toc471249679" w:history="1">
             <w:r>
               <w:rPr>
                 <w:rStyle w:val="Hyperlink"/>
@@ -713,7 +713,7 @@
                 <w:noProof/>
                 <w:webHidden/>
               </w:rPr>
-              <w:instrText xml:space="preserve"> PAGEREF _Toc471221210 \h </w:instrText>
+              <w:instrText xml:space="preserve"> PAGEREF _Toc471249679 \h </w:instrText>
             </w:r>
             <w:r>
               <w:rPr>
@@ -757,7 +757,7 @@
               <w:lang w:eastAsia="hr-HR"/>
             </w:rPr>
           </w:pPr>
-          <w:hyperlink w:anchor="_Toc471221211" w:history="1">
+          <w:hyperlink w:anchor="_Toc471249680" w:history="1">
             <w:r>
               <w:rPr>
                 <w:rStyle w:val="Hyperlink"/>
@@ -784,7 +784,7 @@
                 <w:noProof/>
                 <w:webHidden/>
               </w:rPr>
-              <w:instrText xml:space="preserve"> PAGEREF _Toc471221211 \h </w:instrText>
+              <w:instrText xml:space="preserve"> PAGEREF _Toc471249680 \h </w:instrText>
             </w:r>
             <w:r>
               <w:rPr>
@@ -828,7 +828,7 @@
               <w:lang w:eastAsia="hr-HR"/>
             </w:rPr>
           </w:pPr>
-          <w:hyperlink w:anchor="_Toc471221212" w:history="1">
+          <w:hyperlink w:anchor="_Toc471249681" w:history="1">
             <w:r>
               <w:rPr>
                 <w:rStyle w:val="Hyperlink"/>
@@ -855,7 +855,7 @@
                 <w:noProof/>
                 <w:webHidden/>
               </w:rPr>
-              <w:instrText xml:space="preserve"> PAGEREF _Toc471221212 \h </w:instrText>
+              <w:instrText xml:space="preserve"> PAGEREF _Toc471249681 \h </w:instrText>
             </w:r>
             <w:r>
               <w:rPr>
@@ -899,7 +899,7 @@
               <w:lang w:eastAsia="hr-HR"/>
             </w:rPr>
           </w:pPr>
-          <w:hyperlink w:anchor="_Toc471221213" w:history="1">
+          <w:hyperlink w:anchor="_Toc471249682" w:history="1">
             <w:r>
               <w:rPr>
                 <w:rStyle w:val="Hyperlink"/>
@@ -926,7 +926,7 @@
                 <w:noProof/>
                 <w:webHidden/>
               </w:rPr>
-              <w:instrText xml:space="preserve"> PAGEREF _Toc471221213 \h </w:instrText>
+              <w:instrText xml:space="preserve"> PAGEREF _Toc471249682 \h </w:instrText>
             </w:r>
             <w:r>
               <w:rPr>
@@ -970,7 +970,7 @@
               <w:lang w:eastAsia="hr-HR"/>
             </w:rPr>
           </w:pPr>
-          <w:hyperlink w:anchor="_Toc471221214" w:history="1">
+          <w:hyperlink w:anchor="_Toc471249683" w:history="1">
             <w:r>
               <w:rPr>
                 <w:rStyle w:val="Hyperlink"/>
@@ -997,7 +997,7 @@
                 <w:noProof/>
                 <w:webHidden/>
               </w:rPr>
-              <w:instrText xml:space="preserve"> PAGEREF _Toc471221214 \h </w:instrText>
+              <w:instrText xml:space="preserve"> PAGEREF _Toc471249683 \h </w:instrText>
             </w:r>
             <w:r>
               <w:rPr>
@@ -1041,7 +1041,7 @@
               <w:lang w:eastAsia="hr-HR"/>
             </w:rPr>
           </w:pPr>
-          <w:hyperlink w:anchor="_Toc471221215" w:history="1">
+          <w:hyperlink w:anchor="_Toc471249684" w:history="1">
             <w:r>
               <w:rPr>
                 <w:rStyle w:val="Hyperlink"/>
@@ -1068,7 +1068,7 @@
                 <w:noProof/>
                 <w:webHidden/>
               </w:rPr>
-              <w:instrText xml:space="preserve"> PAGEREF _Toc471221215 \h </w:instrText>
+              <w:instrText xml:space="preserve"> PAGEREF _Toc471249684 \h </w:instrText>
             </w:r>
             <w:r>
               <w:rPr>
@@ -1112,7 +1112,7 @@
               <w:lang w:eastAsia="hr-HR"/>
             </w:rPr>
           </w:pPr>
-          <w:hyperlink w:anchor="_Toc471221216" w:history="1">
+          <w:hyperlink w:anchor="_Toc471249685" w:history="1">
             <w:r>
               <w:rPr>
                 <w:rStyle w:val="Hyperlink"/>
@@ -1139,7 +1139,7 @@
                 <w:noProof/>
                 <w:webHidden/>
               </w:rPr>
-              <w:instrText xml:space="preserve"> PAGEREF _Toc471221216 \h </w:instrText>
+              <w:instrText xml:space="preserve"> PAGEREF _Toc471249685 \h </w:instrText>
             </w:r>
             <w:r>
               <w:rPr>
@@ -1183,7 +1183,7 @@
               <w:lang w:eastAsia="hr-HR"/>
             </w:rPr>
           </w:pPr>
-          <w:hyperlink w:anchor="_Toc471221217" w:history="1">
+          <w:hyperlink w:anchor="_Toc471249686" w:history="1">
             <w:r>
               <w:rPr>
                 <w:rStyle w:val="Hyperlink"/>
@@ -1210,7 +1210,7 @@
                 <w:noProof/>
                 <w:webHidden/>
               </w:rPr>
-              <w:instrText xml:space="preserve"> PAGEREF _Toc471221217 \h </w:instrText>
+              <w:instrText xml:space="preserve"> PAGEREF _Toc471249686 \h </w:instrText>
             </w:r>
             <w:r>
               <w:rPr>
@@ -1254,7 +1254,7 @@
               <w:lang w:eastAsia="hr-HR"/>
             </w:rPr>
           </w:pPr>
-          <w:hyperlink w:anchor="_Toc471221218" w:history="1">
+          <w:hyperlink w:anchor="_Toc471249687" w:history="1">
             <w:r>
               <w:rPr>
                 <w:rStyle w:val="Hyperlink"/>
@@ -1281,7 +1281,7 @@
                 <w:noProof/>
                 <w:webHidden/>
               </w:rPr>
-              <w:instrText xml:space="preserve"> PAGEREF _Toc471221218 \h </w:instrText>
+              <w:instrText xml:space="preserve"> PAGEREF _Toc471249687 \h </w:instrText>
             </w:r>
             <w:r>
               <w:rPr>
@@ -1325,7 +1325,7 @@
               <w:lang w:eastAsia="hr-HR"/>
             </w:rPr>
           </w:pPr>
-          <w:hyperlink w:anchor="_Toc471221219" w:history="1">
+          <w:hyperlink w:anchor="_Toc471249688" w:history="1">
             <w:r>
               <w:rPr>
                 <w:rStyle w:val="Hyperlink"/>
@@ -1352,7 +1352,7 @@
                 <w:noProof/>
                 <w:webHidden/>
               </w:rPr>
-              <w:instrText xml:space="preserve"> PAGEREF _Toc471221219 \h </w:instrText>
+              <w:instrText xml:space="preserve"> PAGEREF _Toc471249688 \h </w:instrText>
             </w:r>
             <w:r>
               <w:rPr>
@@ -1373,6 +1373,148 @@
                 <w:webHidden/>
               </w:rPr>
               <w:t>19</w:t>
+            </w:r>
+            <w:r>
+              <w:rPr>
+                <w:noProof/>
+                <w:webHidden/>
+              </w:rPr>
+              <w:fldChar w:fldCharType="end"/>
+            </w:r>
+          </w:hyperlink>
+        </w:p>
+        <w:p>
+          <w:pPr>
+            <w:pStyle w:val="TOC2"/>
+            <w:tabs>
+              <w:tab w:val="right" w:leader="dot" w:pos="9062"/>
+            </w:tabs>
+            <w:rPr>
+              <w:rFonts w:asciiTheme="minorHAnsi" w:eastAsiaTheme="minorEastAsia" w:hAnsiTheme="minorHAnsi"/>
+              <w:noProof/>
+              <w:sz w:val="22"/>
+              <w:lang w:eastAsia="hr-HR"/>
+            </w:rPr>
+          </w:pPr>
+          <w:hyperlink w:anchor="_Toc471249689" w:history="1">
+            <w:r>
+              <w:rPr>
+                <w:rStyle w:val="Hyperlink"/>
+                <w:noProof/>
+              </w:rPr>
+              <w:t>Sprint 4</w:t>
+            </w:r>
+            <w:r>
+              <w:rPr>
+                <w:noProof/>
+                <w:webHidden/>
+              </w:rPr>
+              <w:tab/>
+            </w:r>
+            <w:r>
+              <w:rPr>
+                <w:noProof/>
+                <w:webHidden/>
+              </w:rPr>
+              <w:fldChar w:fldCharType="begin"/>
+            </w:r>
+            <w:r>
+              <w:rPr>
+                <w:noProof/>
+                <w:webHidden/>
+              </w:rPr>
+              <w:instrText xml:space="preserve"> PAGEREF _Toc471249689 \h </w:instrText>
+            </w:r>
+            <w:r>
+              <w:rPr>
+                <w:noProof/>
+                <w:webHidden/>
+              </w:rPr>
+            </w:r>
+            <w:r>
+              <w:rPr>
+                <w:noProof/>
+                <w:webHidden/>
+              </w:rPr>
+              <w:fldChar w:fldCharType="separate"/>
+            </w:r>
+            <w:r>
+              <w:rPr>
+                <w:noProof/>
+                <w:webHidden/>
+              </w:rPr>
+              <w:t>20</w:t>
+            </w:r>
+            <w:r>
+              <w:rPr>
+                <w:noProof/>
+                <w:webHidden/>
+              </w:rPr>
+              <w:fldChar w:fldCharType="end"/>
+            </w:r>
+          </w:hyperlink>
+        </w:p>
+        <w:p>
+          <w:pPr>
+            <w:pStyle w:val="TOC3"/>
+            <w:tabs>
+              <w:tab w:val="right" w:leader="dot" w:pos="9062"/>
+            </w:tabs>
+            <w:rPr>
+              <w:rFonts w:asciiTheme="minorHAnsi" w:eastAsiaTheme="minorEastAsia" w:hAnsiTheme="minorHAnsi"/>
+              <w:noProof/>
+              <w:sz w:val="22"/>
+              <w:lang w:eastAsia="hr-HR"/>
+            </w:rPr>
+          </w:pPr>
+          <w:hyperlink w:anchor="_Toc471249690" w:history="1">
+            <w:r>
+              <w:rPr>
+                <w:rStyle w:val="Hyperlink"/>
+                <w:noProof/>
+              </w:rPr>
+              <w:t>Sprint planning</w:t>
+            </w:r>
+            <w:r>
+              <w:rPr>
+                <w:noProof/>
+                <w:webHidden/>
+              </w:rPr>
+              <w:tab/>
+            </w:r>
+            <w:r>
+              <w:rPr>
+                <w:noProof/>
+                <w:webHidden/>
+              </w:rPr>
+              <w:fldChar w:fldCharType="begin"/>
+            </w:r>
+            <w:r>
+              <w:rPr>
+                <w:noProof/>
+                <w:webHidden/>
+              </w:rPr>
+              <w:instrText xml:space="preserve"> PAGEREF _Toc471249690 \h </w:instrText>
+            </w:r>
+            <w:r>
+              <w:rPr>
+                <w:noProof/>
+                <w:webHidden/>
+              </w:rPr>
+            </w:r>
+            <w:r>
+              <w:rPr>
+                <w:noProof/>
+                <w:webHidden/>
+              </w:rPr>
+              <w:fldChar w:fldCharType="separate"/>
+            </w:r>
+            <w:r>
+              <w:rPr>
+                <w:noProof/>
+                <w:webHidden/>
+              </w:rPr>
+              <w:t>20</w:t>
             </w:r>
             <w:r>
               <w:rPr>
@@ -1421,9 +1563,21 @@
       <w:pPr>
         <w:pStyle w:val="Heading1"/>
         <w:spacing w:line="360" w:lineRule="auto"/>
-      </w:pPr>
-      <w:bookmarkStart w:id="0" w:name="_Toc471221205"/>
-      <w:r>
+        <w:ind w:left="720"/>
+        <w:jc w:val="center"/>
+        <w:rPr>
+          <w:rFonts w:ascii="Times New Roman" w:hAnsi="Times New Roman" w:cs="Times New Roman"/>
+          <w:color w:val="000000" w:themeColor="text1"/>
+          <w:sz w:val="40"/>
+        </w:rPr>
+      </w:pPr>
+      <w:bookmarkStart w:id="0" w:name="_Toc471249674"/>
+      <w:r>
+        <w:rPr>
+          <w:rFonts w:ascii="Times New Roman" w:hAnsi="Times New Roman" w:cs="Times New Roman"/>
+          <w:color w:val="000000" w:themeColor="text1"/>
+          <w:sz w:val="40"/>
+        </w:rPr>
         <w:lastRenderedPageBreak/>
         <w:t>Ideja</w:t>
       </w:r>
@@ -1437,6 +1591,7 @@
     <w:p>
       <w:pPr>
         <w:spacing w:line="360" w:lineRule="auto"/>
+        <w:jc w:val="both"/>
       </w:pPr>
       <w:r>
         <w:t>Ideja za aplikaciju FoodDonor je nastala u sklopu projekta na kolegiju Upravljanje informatičkim uslugama. Želimo napraviti aplikaciju koja povezuje različite trgovačke lance, menze te ostale uslužne objekte koji imaju višak hrane sa različitim humanitarnim udrugama, pučkim kuhinjama i sličnim organizacijama kojima je hrana prijeko potrebna. Cilj nam je napraviti aplikaciju koja će iskoristiti novi zakon o ukidanju poreza na doniranu hranu kako bi smanjili količinu hrane koja se svakodnevno baca zbog različiti viškova ili je pred istekom roka trajanja, a posjeduje se u prevelikim količinama koje se neće prodati. Uz donore koji imaju višak hrane i „potrebite“ korisnike kojima su potrebne namirnice ova aplikacija pretpostavlja postojanje i treće strane – volontera. Volonter predstavlja posrednika koji prema potrebi preuzima pakete kod donora i prevozi ih potrebitima.</w:t>
@@ -1454,9 +1609,20 @@
       <w:pPr>
         <w:pStyle w:val="Heading1"/>
         <w:spacing w:line="360" w:lineRule="auto"/>
-      </w:pPr>
-      <w:bookmarkStart w:id="1" w:name="_Toc471221206"/>
-      <w:r>
+        <w:jc w:val="center"/>
+        <w:rPr>
+          <w:rFonts w:ascii="Times New Roman" w:hAnsi="Times New Roman" w:cs="Times New Roman"/>
+          <w:color w:val="000000" w:themeColor="text1"/>
+          <w:sz w:val="40"/>
+        </w:rPr>
+      </w:pPr>
+      <w:bookmarkStart w:id="1" w:name="_Toc471249675"/>
+      <w:r>
+        <w:rPr>
+          <w:rFonts w:ascii="Times New Roman" w:hAnsi="Times New Roman" w:cs="Times New Roman"/>
+          <w:color w:val="000000" w:themeColor="text1"/>
+          <w:sz w:val="40"/>
+        </w:rPr>
         <w:lastRenderedPageBreak/>
         <w:t>Funkcionalnosti aplikacije</w:t>
       </w:r>
@@ -1470,6 +1636,7 @@
     <w:p>
       <w:pPr>
         <w:spacing w:line="360" w:lineRule="auto"/>
+        <w:jc w:val="both"/>
       </w:pPr>
       <w:r>
         <w:t>U sklopu aplikacije postoji nekoliko funkcionalnosti koje želimo implementirati:</w:t>
@@ -1483,6 +1650,7 @@
           <w:numId w:val="1"/>
         </w:numPr>
         <w:spacing w:line="360" w:lineRule="auto"/>
+        <w:jc w:val="both"/>
       </w:pPr>
       <w:r>
         <w:t>Registracija korisnika i prijava korisnika: Prilikom registracije korisnik unosi svoje ime, prezime, email adresu, kontakt broj, adresa prebivališta, te tip korisnika.</w:t>
@@ -1496,6 +1664,7 @@
           <w:numId w:val="1"/>
         </w:numPr>
         <w:spacing w:line="360" w:lineRule="auto"/>
+        <w:jc w:val="both"/>
       </w:pPr>
       <w:r>
         <w:t>Donaciju hrane: Ako je korisnik prijavljen kao donor, unosi vrstu, stanje hrane i kome donira tu hranu. Aplikacija nudi odabir vrste hrane i korisnika preko izbornika.</w:t>
@@ -1509,6 +1678,7 @@
           <w:numId w:val="1"/>
         </w:numPr>
         <w:spacing w:line="360" w:lineRule="auto"/>
+        <w:jc w:val="both"/>
       </w:pPr>
       <w:r>
         <w:t>Lista donacija koje (ni)su u tijeku slanja: Svi korisnici mogu vidjeti ovu listu, no pristup i dodatne opcije razlikuju ovaj modul između svake vrste korisnika. Donor nema mogućnost izravne izmjene nad listom donacija, on ju zapravo mijenja unosom donacija preko obrazaca za donaciju hrane. Lista prikazuje samo one pošiljke koje su oni kao donor poslali korisnicima, uz mogućnost ponovnog pregleda popunjenog obrasca. Korisnik (ovdje se misli na stranku koja prima donacije) uz to što vidi listu, može poslati „signal hitnosti“. Tako se donorima daje na znanje da je korisniku hitno potrebna hrana. Takvi korisnici u svojoj listi vide samo one pošiljke hrane koje su namijenjene njima (uz pošiljku piše i ime donora). Volonteri, te ostali prijevoznici hrane, listu svih donacija izravno mijenjaju. Oni vide sve donacije (uz informacije o lokaciji donora i korisnika – primatelja) koje nisu u tijeku slanja. Za svaku stavku generira se posebni GPS prozor na kojem se može vidjeti put od donora do korisnika. Žele li prenijeti donaciju hrane, dotičnu stavku „označe“ preko okvira za izbor</w:t>
@@ -1522,6 +1692,7 @@
           <w:numId w:val="1"/>
         </w:numPr>
         <w:spacing w:line="360" w:lineRule="auto"/>
+        <w:jc w:val="both"/>
       </w:pPr>
       <w:r>
         <w:t>Povratne informacije na temelju provjere količine pristigle i poslane hrane. Korisnik po završetku isporuke „označuje“ donaciju dostavljenom, te obrascu napiše jesu li podaci u pošiljci hrane (pisane od strane donora) vjerodostojni.</w:t>
@@ -1535,6 +1706,7 @@
           <w:numId w:val="1"/>
         </w:numPr>
         <w:spacing w:line="360" w:lineRule="auto"/>
+        <w:jc w:val="both"/>
       </w:pPr>
       <w:r>
         <w:t>Obavještavanje korisnika o promjenama na sustavu. Implementacija ima dva modularne izvedbe. Prva podrazumijeva slanje push notifikacija donorima nakon što netko objavi da hitno treba hranu,a notifikacije se šalju volonterima i potrebitim korisnicima kada netko od donora ponudi paket. Druga implementacija će omogućiti istu funkcionalnosti, samo će u ovom slučaju biti implementirana pomoću mobilnog servisa koji se svakih nekoliko minuta spaja na server i traži novost, te prikazuje obavijest korisnicima.</w:t>
@@ -1552,17 +1724,22 @@
       <w:pPr>
         <w:pStyle w:val="Heading1"/>
         <w:spacing w:line="360" w:lineRule="auto"/>
-      </w:pPr>
-      <w:bookmarkStart w:id="2" w:name="_Toc471221207"/>
-      <w:r>
+        <w:jc w:val="center"/>
+        <w:rPr>
+          <w:rFonts w:ascii="Times New Roman" w:hAnsi="Times New Roman" w:cs="Times New Roman"/>
+          <w:color w:val="000000" w:themeColor="text1"/>
+          <w:sz w:val="40"/>
+        </w:rPr>
+      </w:pPr>
+      <w:bookmarkStart w:id="2" w:name="_Toc471249676"/>
+      <w:r>
+        <w:rPr>
+          <w:rFonts w:ascii="Times New Roman" w:hAnsi="Times New Roman" w:cs="Times New Roman"/>
+          <w:color w:val="000000" w:themeColor="text1"/>
+          <w:sz w:val="40"/>
+        </w:rPr>
         <w:lastRenderedPageBreak/>
-        <w:t>Skice</w:t>
-      </w:r>
-      <w:r>
-        <w:t xml:space="preserve"> A</w:t>
-      </w:r>
-      <w:r>
-        <w:t>plikacije</w:t>
+        <w:t>Skice Aplikacije</w:t>
       </w:r>
       <w:bookmarkEnd w:id="2"/>
     </w:p>
@@ -1574,6 +1751,7 @@
     <w:p>
       <w:pPr>
         <w:spacing w:line="360" w:lineRule="auto"/>
+        <w:jc w:val="both"/>
       </w:pPr>
       <w:r>
         <w:t>Pregled skica aplikacije je podijeljena prema vrstama korisnika, točnije prema donoru, volonteru i potrebitom korisniku (na slici se radi kraćega zapisa naziva samo korisnik). Skice predstavljaju put kojim korisnik može ići u aplikaciji, radi jednostavnosti prikaza, na skici su korišteni gumbovi koji prikazuju logičan slijed izmjene koraka u aplikaciji. Kako je ovo početni dizajn i ideja koji će se još mijenjati, zadržavamo pravo izmjene grafičkog dizajna kako bi se omogućilo bolje korisničko iskustvo i primijenili novi pristupi i pravila u oblikovanju. Neke od mogućih izmjena su uklanjanje nepotrebnih gumbova, prikaz svih paketa u listi te izdvajanje pojedinih aktivnosti u više manjih cjelina radi poboljšanja preglednosti (npr. izdvajanje prikaza rute do određene destinacije)</w:t>
@@ -1681,9 +1859,20 @@
       <w:pPr>
         <w:pStyle w:val="Heading1"/>
         <w:spacing w:line="360" w:lineRule="auto"/>
-      </w:pPr>
-      <w:bookmarkStart w:id="3" w:name="_Toc471221208"/>
-      <w:r>
+        <w:jc w:val="center"/>
+        <w:rPr>
+          <w:rFonts w:ascii="Times New Roman" w:hAnsi="Times New Roman" w:cs="Times New Roman"/>
+          <w:color w:val="000000" w:themeColor="text1"/>
+          <w:sz w:val="40"/>
+        </w:rPr>
+      </w:pPr>
+      <w:bookmarkStart w:id="3" w:name="_Toc471249677"/>
+      <w:r>
+        <w:rPr>
+          <w:rFonts w:ascii="Times New Roman" w:hAnsi="Times New Roman" w:cs="Times New Roman"/>
+          <w:color w:val="000000" w:themeColor="text1"/>
+          <w:sz w:val="40"/>
+        </w:rPr>
         <w:lastRenderedPageBreak/>
         <w:t>Korisničke priče</w:t>
       </w:r>
@@ -1697,9 +1886,13 @@
     <w:p>
       <w:pPr>
         <w:spacing w:line="360" w:lineRule="auto"/>
-      </w:pPr>
-      <w:r>
-        <w:t>Kako u razvoju naše aplikacije koristimo Scrum, odlučili smo funkcionalnosti detaljizirati na temelju korisničkih priča. U aplikaciji postoje tri tipa korisnika, a neki od dijelova su apstraktni za sve korisnike, odlučili smo korisničke priče podijeliti u 4 dijela. Dijelovi se redom nazivaju: Korisnik, Donor, Potrebiti i Volonter, pri čemu Korisnik označava apstrakciju ostala tri tipa. Prvo ćemo krenuti od naviše razine apstrakcije - Korisnika tj. zahtjeva koji se moraju ispuniti za sva tri tipa:</w:t>
+        <w:jc w:val="both"/>
+      </w:pPr>
+      <w:r>
+        <w:t>U razvoju aplikacije, korišten je Scrum te je u skladu s time funkcionalnost detaljizirana na temelju korisničkih priča.</w:t>
+      </w:r>
+      <w:r>
+        <w:t xml:space="preserve"> U aplikaciji postoje tri tipa korisnika, a neki od dijelova su apstraktni za sve korisnike, odlučili smo korisničke priče podijeliti u 4 dijela. Dijelovi se redom nazivaju: Korisnik, Donor, Potrebiti i Volonter, pri čemu Korisnik označava apstrakciju ostala tri tipa. Prvo ćemo krenuti od naviše razine apstrakcije - Korisnika tj. zahtjeva koji se moraju ispuniti za sva tri tipa:</w:t>
       </w:r>
     </w:p>
     <w:p>
@@ -1709,6 +1902,8 @@
           <w:numId w:val="2"/>
         </w:numPr>
         <w:spacing w:line="360" w:lineRule="auto"/>
+        <w:ind w:left="714" w:hanging="357"/>
+        <w:jc w:val="both"/>
       </w:pPr>
       <w:r>
         <w:t>Želim da se svi podatci pohranjuju u bazu podataka.</w:t>
@@ -1721,6 +1916,8 @@
           <w:numId w:val="2"/>
         </w:numPr>
         <w:spacing w:line="360" w:lineRule="auto"/>
+        <w:ind w:left="714" w:hanging="357"/>
+        <w:jc w:val="both"/>
       </w:pPr>
       <w:r>
         <w:t>Kao korisniku želim da mi se omogući registracija korisničkog računa.</w:t>
@@ -1733,6 +1930,8 @@
           <w:numId w:val="2"/>
         </w:numPr>
         <w:spacing w:line="360" w:lineRule="auto"/>
+        <w:ind w:left="714" w:hanging="357"/>
+        <w:jc w:val="both"/>
       </w:pPr>
       <w:r>
         <w:t>Kao korisniku želim da mi se omogući prijava u aplikaciju</w:t>
@@ -1745,6 +1944,8 @@
           <w:numId w:val="2"/>
         </w:numPr>
         <w:spacing w:line="360" w:lineRule="auto"/>
+        <w:ind w:left="714" w:hanging="357"/>
+        <w:jc w:val="both"/>
       </w:pPr>
       <w:r>
         <w:t>Kao korisniku želim da mi se omogući odjava iz aplikacije.</w:t>
@@ -1753,6 +1954,7 @@
     <w:p>
       <w:pPr>
         <w:spacing w:line="360" w:lineRule="auto"/>
+        <w:jc w:val="both"/>
       </w:pPr>
       <w:r>
         <w:t>Korisničke priče donora:</w:t>
@@ -1765,6 +1967,7 @@
           <w:numId w:val="3"/>
         </w:numPr>
         <w:spacing w:line="360" w:lineRule="auto"/>
+        <w:jc w:val="both"/>
       </w:pPr>
       <w:r>
         <w:t>Kao donoru želim da mi se omogući kreiranje novog paketa sa stavkama.</w:t>
@@ -1777,9 +1980,13 @@
           <w:numId w:val="3"/>
         </w:numPr>
         <w:spacing w:line="360" w:lineRule="auto"/>
-      </w:pPr>
-      <w:r>
-        <w:t>Kao donor želim da mi se omogući i pregled stavki (detalja) pojedinog paketa.</w:t>
+        <w:jc w:val="both"/>
+      </w:pPr>
+      <w:r>
+        <w:t>Želim</w:t>
+      </w:r>
+      <w:r>
+        <w:t xml:space="preserve"> da mi se omogući i pregled stavki (detalja) pojedinog paketa.</w:t>
       </w:r>
     </w:p>
     <w:p>
@@ -1789,15 +1996,13 @@
           <w:numId w:val="3"/>
         </w:numPr>
         <w:spacing w:line="360" w:lineRule="auto"/>
-      </w:pPr>
-      <w:r>
-        <w:t>Kao donor</w:t>
-      </w:r>
-      <w:r>
-        <w:t>u,</w:t>
-      </w:r>
-      <w:r>
-        <w:t xml:space="preserve"> želim da mi se omogući bilježenje preuzimanja paketa od strane volontera</w:t>
+        <w:jc w:val="both"/>
+      </w:pPr>
+      <w:r>
+        <w:t>Ž</w:t>
+      </w:r>
+      <w:r>
+        <w:t>elim da mi se omogući bilježenje preuzimanja paketa od strane volontera</w:t>
       </w:r>
       <w:r>
         <w:t xml:space="preserve"> ili neka druga vrsta osiguranja da su paketi sigurni i stigli do ispravnog mjesta.</w:t>
@@ -1810,9 +2015,13 @@
           <w:numId w:val="3"/>
         </w:numPr>
         <w:spacing w:line="360" w:lineRule="auto"/>
-      </w:pPr>
-      <w:r>
-        <w:t xml:space="preserve">Kao donoru, želim da bude moguće svi volonterima i potrebitim korisnicima da vide kada je doniran paket kako bi mogli preuzeti što prije ( </w:t>
+        <w:jc w:val="both"/>
+      </w:pPr>
+      <w:r>
+        <w:t>Ž</w:t>
+      </w:r>
+      <w:r>
+        <w:t xml:space="preserve">elim da bude moguće svi volonterima i potrebitim korisnicima da vide kada je doniran paket kako bi mogli preuzeti što prije ( </w:t>
       </w:r>
       <w:r>
         <w:t xml:space="preserve">Funkcionalnost </w:t>
@@ -1840,15 +2049,13 @@
           <w:numId w:val="3"/>
         </w:numPr>
         <w:spacing w:line="360" w:lineRule="auto"/>
-      </w:pPr>
-      <w:r>
-        <w:t xml:space="preserve">Kao </w:t>
-      </w:r>
-      <w:r>
-        <w:t>donor,</w:t>
-      </w:r>
-      <w:r>
-        <w:t xml:space="preserve"> želim da mi se omogući </w:t>
+        <w:jc w:val="both"/>
+      </w:pPr>
+      <w:r>
+        <w:t>Ž</w:t>
+      </w:r>
+      <w:r>
+        <w:t xml:space="preserve">elim da mi se omogući </w:t>
       </w:r>
       <w:r>
         <w:t>opcija vlastitog prijevoza paketa, a ne da bude vezan striktno za volontera.</w:t>
@@ -1862,6 +2069,7 @@
           <w:numId w:val="3"/>
         </w:numPr>
         <w:spacing w:line="360" w:lineRule="auto"/>
+        <w:jc w:val="both"/>
       </w:pPr>
       <w:r>
         <w:t xml:space="preserve">Kao </w:t>
@@ -1881,7 +2089,14 @@
     </w:p>
     <w:p>
       <w:pPr>
+        <w:pStyle w:val="ListParagraph"/>
         <w:spacing w:line="360" w:lineRule="auto"/>
+        <w:jc w:val="both"/>
+      </w:pPr>
+    </w:p>
+    <w:p>
+      <w:pPr>
+        <w:jc w:val="both"/>
       </w:pPr>
       <w:r>
         <w:lastRenderedPageBreak/>
@@ -1896,9 +2111,10 @@
         <w:pStyle w:val="ListParagraph"/>
         <w:numPr>
           <w:ilvl w:val="0"/>
-          <w:numId w:val="5"/>
+          <w:numId w:val="14"/>
         </w:numPr>
-        <w:spacing w:line="360" w:lineRule="auto"/>
+        <w:spacing w:line="480" w:lineRule="auto"/>
+        <w:jc w:val="both"/>
       </w:pPr>
       <w:r>
         <w:t xml:space="preserve">Kao potrebiti korisnik želim vidjeti sve </w:t>
@@ -1915,20 +2131,19 @@
     </w:p>
     <w:p>
       <w:pPr>
+        <w:pStyle w:val="ListParagraph"/>
         <w:numPr>
           <w:ilvl w:val="0"/>
-          <w:numId w:val="3"/>
+          <w:numId w:val="14"/>
         </w:numPr>
-        <w:spacing w:line="360" w:lineRule="auto"/>
-      </w:pPr>
-      <w:r>
-        <w:t>Kao potrebiti korisnik</w:t>
-      </w:r>
-      <w:r>
-        <w:t>,</w:t>
-      </w:r>
-      <w:r>
-        <w:t xml:space="preserve"> želim </w:t>
+        <w:spacing w:line="480" w:lineRule="auto"/>
+        <w:jc w:val="both"/>
+      </w:pPr>
+      <w:r>
+        <w:t>Ž</w:t>
+      </w:r>
+      <w:r>
+        <w:t xml:space="preserve">elim </w:t>
       </w:r>
       <w:r>
         <w:t>imati mogućnost za pogledati</w:t>
@@ -1939,14 +2154,19 @@
     </w:p>
     <w:p>
       <w:pPr>
+        <w:pStyle w:val="ListParagraph"/>
         <w:numPr>
           <w:ilvl w:val="0"/>
-          <w:numId w:val="3"/>
+          <w:numId w:val="14"/>
         </w:numPr>
-        <w:spacing w:line="360" w:lineRule="auto"/>
-      </w:pPr>
-      <w:r>
-        <w:t>Kao potrebiti korisnik želim da mi se omogući slanje hitnog signala</w:t>
+        <w:spacing w:line="480" w:lineRule="auto"/>
+        <w:jc w:val="both"/>
+      </w:pPr>
+      <w:r>
+        <w:t xml:space="preserve">Želim </w:t>
+      </w:r>
+      <w:r>
+        <w:t>da mi se omogući slanje hitnog signala</w:t>
       </w:r>
       <w:r>
         <w:t xml:space="preserve"> ukoliko su nama kao pravnoj osobi, prehrambene zalihe izrazito niske ili ugrožene</w:t>
@@ -1957,35 +2177,47 @@
     </w:p>
     <w:p>
       <w:pPr>
+        <w:pStyle w:val="ListParagraph"/>
         <w:numPr>
           <w:ilvl w:val="0"/>
-          <w:numId w:val="3"/>
+          <w:numId w:val="14"/>
         </w:numPr>
-        <w:spacing w:line="360" w:lineRule="auto"/>
-      </w:pPr>
-      <w:r>
-        <w:t>Kao potrebiti korisnik želim da mi se omogući slanje hitnog signala.</w:t>
-      </w:r>
-    </w:p>
-    <w:p>
-      <w:pPr>
+        <w:spacing w:line="480" w:lineRule="auto"/>
+        <w:jc w:val="both"/>
+      </w:pPr>
+      <w:r>
+        <w:t>Ž</w:t>
+      </w:r>
+      <w:r>
+        <w:t>elim da mi se omogući slanje hitnog signala.</w:t>
+      </w:r>
+    </w:p>
+    <w:p>
+      <w:pPr>
+        <w:pStyle w:val="ListParagraph"/>
         <w:numPr>
           <w:ilvl w:val="0"/>
-          <w:numId w:val="3"/>
+          <w:numId w:val="14"/>
         </w:numPr>
-        <w:spacing w:line="360" w:lineRule="auto"/>
-      </w:pPr>
-      <w:r>
-        <w:t>Kao potrebiti korisnik želim da mi se omogući potvrđivanje dospijeća paketa.</w:t>
-      </w:r>
-    </w:p>
-    <w:p>
-      <w:pPr>
+        <w:spacing w:line="480" w:lineRule="auto"/>
+        <w:jc w:val="both"/>
+      </w:pPr>
+      <w:r>
+        <w:t>Ž</w:t>
+      </w:r>
+      <w:r>
+        <w:t>elim da mi se omogući potvrđivanje dospijeća paketa.</w:t>
+      </w:r>
+    </w:p>
+    <w:p>
+      <w:pPr>
+        <w:pStyle w:val="ListParagraph"/>
         <w:numPr>
           <w:ilvl w:val="0"/>
-          <w:numId w:val="3"/>
+          <w:numId w:val="14"/>
         </w:numPr>
-        <w:spacing w:line="360" w:lineRule="auto"/>
+        <w:spacing w:line="480" w:lineRule="auto"/>
+        <w:jc w:val="both"/>
       </w:pPr>
       <w:r>
         <w:t>Kao potrebiti korisnik želim pregled odabranih paketa.</w:t>
@@ -1993,37 +2225,40 @@
     </w:p>
     <w:p>
       <w:pPr>
+        <w:pStyle w:val="ListParagraph"/>
         <w:numPr>
           <w:ilvl w:val="0"/>
-          <w:numId w:val="3"/>
+          <w:numId w:val="14"/>
         </w:numPr>
+        <w:spacing w:line="480" w:lineRule="auto"/>
+        <w:jc w:val="both"/>
+      </w:pPr>
+      <w:r>
+        <w:t xml:space="preserve">Želim da </w:t>
+      </w:r>
+      <w:r>
+        <w:t>je moguće</w:t>
+      </w:r>
+      <w:r>
+        <w:t xml:space="preserve"> obavještavanje donora o slanju hitnog signala</w:t>
+      </w:r>
+      <w:r>
+        <w:t>. (To će biti realizirano</w:t>
+      </w:r>
+      <w:r>
+        <w:t xml:space="preserve"> pomoću push notifikacija i novostima koje se periodički dohvaćaju s web servisa</w:t>
+      </w:r>
+      <w:r>
+        <w:t xml:space="preserve"> - </w:t>
+      </w:r>
+      <w:r>
+        <w:t>obavezna modularna implementacija oba načina)</w:t>
+      </w:r>
+    </w:p>
+    <w:p>
+      <w:pPr>
         <w:spacing w:line="360" w:lineRule="auto"/>
-      </w:pPr>
-      <w:r>
-        <w:t xml:space="preserve">Želim da </w:t>
-      </w:r>
-      <w:r>
-        <w:t>je moguće</w:t>
-      </w:r>
-      <w:r>
-        <w:t xml:space="preserve"> obavještavanje donora o slanju hitnog signala</w:t>
-      </w:r>
-      <w:r>
-        <w:t>. (To će biti realizirano</w:t>
-      </w:r>
-      <w:r>
-        <w:t xml:space="preserve"> pomoću push notifikacija i novostima koje se periodički dohvaćaju s web servisa</w:t>
-      </w:r>
-      <w:r>
-        <w:t xml:space="preserve"> - </w:t>
-      </w:r>
-      <w:r>
-        <w:t>obavezna modularna implementacija oba načina)</w:t>
-      </w:r>
-    </w:p>
-    <w:p>
-      <w:pPr>
-        <w:spacing w:line="360" w:lineRule="auto"/>
+        <w:jc w:val="both"/>
       </w:pPr>
       <w:r>
         <w:t>Korisničke priče volontera:</w:t>
@@ -2036,6 +2271,7 @@
           <w:numId w:val="4"/>
         </w:numPr>
         <w:spacing w:line="360" w:lineRule="auto"/>
+        <w:jc w:val="both"/>
       </w:pPr>
       <w:r>
         <w:t>Kao volonter želim da mi se omogući pregled raspoloživih paketa za preuzimanja.</w:t>
@@ -2048,9 +2284,13 @@
           <w:numId w:val="4"/>
         </w:numPr>
         <w:spacing w:line="360" w:lineRule="auto"/>
-      </w:pPr>
-      <w:r>
-        <w:t>Kao volonter želim da mi se omogući pregled preuzetih paketa.</w:t>
+        <w:jc w:val="both"/>
+      </w:pPr>
+      <w:r>
+        <w:t>Ž</w:t>
+      </w:r>
+      <w:r>
+        <w:t>elim da mi se omogući pregled preuzetih paketa.</w:t>
       </w:r>
     </w:p>
     <w:p>
@@ -2060,12 +2300,14 @@
           <w:numId w:val="4"/>
         </w:numPr>
         <w:spacing w:line="360" w:lineRule="auto"/>
-      </w:pPr>
-      <w:r>
-        <w:t>Kao volonter želim da mi se omogući pregled rute od mjesta preuzimanja do mjesta predaje paketa na mapi.</w:t>
-      </w:r>
-      <w:bookmarkStart w:id="4" w:name="_GoBack"/>
-      <w:bookmarkEnd w:id="4"/>
+        <w:jc w:val="both"/>
+      </w:pPr>
+      <w:r>
+        <w:t>Ž</w:t>
+      </w:r>
+      <w:r>
+        <w:t>elim da mi se omogući pregled rute od mjesta preuzimanja do mjesta predaje paketa na mapi.</w:t>
+      </w:r>
     </w:p>
     <w:p>
       <w:pPr>
@@ -2074,6 +2316,7 @@
           <w:numId w:val="4"/>
         </w:numPr>
         <w:spacing w:line="360" w:lineRule="auto"/>
+        <w:jc w:val="both"/>
       </w:pPr>
       <w:r>
         <w:t>Kao volonter želim imati mogućnost pregleda detalja o pojedinom paketu.</w:t>
@@ -2081,19 +2324,34 @@
     </w:p>
     <w:p>
       <w:pPr>
-        <w:spacing w:after="160" w:line="360" w:lineRule="auto"/>
-      </w:pPr>
+        <w:spacing w:after="160" w:line="259" w:lineRule="auto"/>
+      </w:pPr>
+      <w:r>
+        <w:br w:type="page"/>
+      </w:r>
     </w:p>
     <w:p>
       <w:pPr>
         <w:pStyle w:val="Heading1"/>
         <w:spacing w:line="360" w:lineRule="auto"/>
-      </w:pPr>
-      <w:bookmarkStart w:id="5" w:name="_Toc471221209"/>
-      <w:r>
+        <w:jc w:val="center"/>
+        <w:rPr>
+          <w:rFonts w:ascii="Times New Roman" w:hAnsi="Times New Roman" w:cs="Times New Roman"/>
+          <w:color w:val="000000" w:themeColor="text1"/>
+          <w:sz w:val="40"/>
+        </w:rPr>
+      </w:pPr>
+      <w:bookmarkStart w:id="4" w:name="_Toc471249678"/>
+      <w:r>
+        <w:rPr>
+          <w:rFonts w:ascii="Times New Roman" w:hAnsi="Times New Roman" w:cs="Times New Roman"/>
+          <w:color w:val="000000" w:themeColor="text1"/>
+          <w:sz w:val="40"/>
+        </w:rPr>
+        <w:lastRenderedPageBreak/>
         <w:t>SCRUM</w:t>
       </w:r>
-      <w:bookmarkEnd w:id="5"/>
+      <w:bookmarkEnd w:id="4"/>
     </w:p>
     <w:p>
       <w:pPr>
@@ -2104,12 +2362,30 @@
       <w:pPr>
         <w:pStyle w:val="Heading2"/>
         <w:spacing w:line="360" w:lineRule="auto"/>
-      </w:pPr>
-      <w:bookmarkStart w:id="6" w:name="_Toc471221210"/>
-      <w:r>
-        <w:t>Spring Backlog</w:t>
-      </w:r>
-      <w:bookmarkEnd w:id="6"/>
+        <w:rPr>
+          <w:rFonts w:ascii="Times New Roman" w:hAnsi="Times New Roman" w:cs="Times New Roman"/>
+          <w:color w:val="000000" w:themeColor="text1"/>
+          <w:sz w:val="32"/>
+        </w:rPr>
+      </w:pPr>
+      <w:bookmarkStart w:id="5" w:name="_Toc471249679"/>
+      <w:r>
+        <w:rPr>
+          <w:rFonts w:ascii="Times New Roman" w:hAnsi="Times New Roman" w:cs="Times New Roman"/>
+          <w:color w:val="000000" w:themeColor="text1"/>
+          <w:sz w:val="32"/>
+        </w:rPr>
+        <w:t>Sprint</w:t>
+      </w:r>
+      <w:r>
+        <w:rPr>
+          <w:rFonts w:ascii="Times New Roman" w:hAnsi="Times New Roman" w:cs="Times New Roman"/>
+          <w:color w:val="000000" w:themeColor="text1"/>
+          <w:sz w:val="32"/>
+        </w:rPr>
+        <w:t xml:space="preserve"> Backlog</w:t>
+      </w:r>
+      <w:bookmarkEnd w:id="5"/>
     </w:p>
     <w:p>
       <w:pPr>
@@ -2119,6 +2395,7 @@
     <w:p>
       <w:pPr>
         <w:spacing w:line="360" w:lineRule="auto"/>
+        <w:jc w:val="both"/>
       </w:pPr>
       <w:r>
         <w:t>Procjena napora za sprint backlog određuje se prema utrošenom broju sati za izvedbu pojedine</w:t>
@@ -2127,11 +2404,7 @@
         <w:t xml:space="preserve"> korisničke priče. U tablici </w:t>
       </w:r>
       <w:r>
-        <w:t xml:space="preserve">Scrum backlog se nalazi popiš svih korisničkih priča sa </w:t>
-      </w:r>
-      <w:r>
-        <w:lastRenderedPageBreak/>
-        <w:t>prvobitnom procjenom napora i prioritetom. U tablici se nalazi i nova procjena vremena nakon sprinta. U novoj procjeni su prva četiri retka bila u sprintu te je procjena napravljena na temelju ukupnog vremena izrade, a ostatak je napravljen prema očekivanom trajanju.</w:t>
+        <w:t>Scrum backlog se nalazi popiš svih korisničkih priča sa prvobitnom procjenom napora i prioritetom. U tablici se nalazi i nova procjena vremena nakon sprinta. U novoj procjeni su prva četiri retka bila u sprintu te je procjena napravljena na temelju ukupnog vremena izrade, a ostatak je napravljen prema očekivanom trajanju.</w:t>
       </w:r>
     </w:p>
     <w:p>
@@ -2447,6 +2720,7 @@
               <w:spacing w:line="360" w:lineRule="auto"/>
             </w:pPr>
             <w:r>
+              <w:lastRenderedPageBreak/>
               <w:t>Kao korisnik želim da mi se omogući odjava</w:t>
             </w:r>
           </w:p>
@@ -2581,7 +2855,6 @@
               <w:spacing w:line="360" w:lineRule="auto"/>
             </w:pPr>
             <w:r>
-              <w:lastRenderedPageBreak/>
               <w:t>Kao donor želim da mi se omogući prikaz svih paketa koje sam donirao</w:t>
             </w:r>
           </w:p>
@@ -2850,7 +3123,11 @@
               <w:spacing w:line="360" w:lineRule="auto"/>
             </w:pPr>
             <w:r>
-              <w:t>Kao potrebiti korisnik želim vidjeti detalje pojedinog paketa za preuzimanje</w:t>
+              <w:t xml:space="preserve">Kao potrebiti korisnik želim </w:t>
+            </w:r>
+            <w:r>
+              <w:lastRenderedPageBreak/>
+              <w:t>vidjeti detalje pojedinog paketa za preuzimanje</w:t>
             </w:r>
           </w:p>
         </w:tc>
@@ -2863,6 +3140,7 @@
               <w:spacing w:line="360" w:lineRule="auto"/>
             </w:pPr>
             <w:r>
+              <w:lastRenderedPageBreak/>
               <w:t>5</w:t>
             </w:r>
           </w:p>
@@ -2917,11 +3195,7 @@
               <w:spacing w:line="360" w:lineRule="auto"/>
             </w:pPr>
             <w:r>
-              <w:t xml:space="preserve">Kao potrebiti korisnik želim da mi se omogući odabir vlastitog prijevoza hrane ukoliko mi nije </w:t>
-            </w:r>
-            <w:r>
-              <w:lastRenderedPageBreak/>
-              <w:t>potrebna dostava od strane volontera</w:t>
+              <w:t>Kao potrebiti korisnik želim da mi se omogući odabir vlastitog prijevoza hrane ukoliko mi nije potrebna dostava od strane volontera</w:t>
             </w:r>
           </w:p>
         </w:tc>
@@ -2934,7 +3208,6 @@
               <w:spacing w:line="360" w:lineRule="auto"/>
             </w:pPr>
             <w:r>
-              <w:lastRenderedPageBreak/>
               <w:t>5</w:t>
             </w:r>
           </w:p>
@@ -3193,7 +3466,11 @@
               <w:spacing w:line="360" w:lineRule="auto"/>
             </w:pPr>
             <w:r>
-              <w:t>Kao volonter želim da mi se omogući odabir paketa za prijevoz</w:t>
+              <w:t xml:space="preserve">Kao volonter želim da mi se omogući odabir paketa za </w:t>
+            </w:r>
+            <w:r>
+              <w:lastRenderedPageBreak/>
+              <w:t>prijevoz</w:t>
             </w:r>
             <w:r>
               <w:tab/>
@@ -3209,6 +3486,7 @@
               <w:spacing w:line="360" w:lineRule="auto"/>
             </w:pPr>
             <w:r>
+              <w:lastRenderedPageBreak/>
               <w:t>3</w:t>
             </w:r>
           </w:p>
@@ -3333,7 +3611,6 @@
               <w:spacing w:line="360" w:lineRule="auto"/>
             </w:pPr>
             <w:r>
-              <w:lastRenderedPageBreak/>
               <w:t>Kao volonter želim prika</w:t>
             </w:r>
             <w:r>
@@ -3611,17 +3888,17 @@
               <w:spacing w:line="360" w:lineRule="auto"/>
             </w:pPr>
             <w:r>
-              <w:t xml:space="preserve">Kao donor želim da se modularno implementira i slanje push notifikacija </w:t>
+              <w:t xml:space="preserve">Kao donor želim da se modularno </w:t>
+            </w:r>
+            <w:r>
+              <w:lastRenderedPageBreak/>
+              <w:t xml:space="preserve">implementira i slanje push notifikacija </w:t>
             </w:r>
             <w:r>
               <w:t xml:space="preserve">putem vlastitog web servisa, </w:t>
             </w:r>
             <w:r>
-              <w:t xml:space="preserve">volonterima i potrebitim korisnicima </w:t>
-            </w:r>
-            <w:r>
-              <w:lastRenderedPageBreak/>
-              <w:t>prilikom doniranja novog paketa</w:t>
+              <w:t>volonterima i potrebitim korisnicima prilikom doniranja novog paketa</w:t>
             </w:r>
           </w:p>
         </w:tc>
@@ -3841,12 +4118,22 @@
       <w:pPr>
         <w:pStyle w:val="Heading2"/>
         <w:spacing w:line="360" w:lineRule="auto"/>
-      </w:pPr>
-      <w:bookmarkStart w:id="7" w:name="_Toc471221211"/>
-      <w:r>
+        <w:rPr>
+          <w:rFonts w:ascii="Times New Roman" w:hAnsi="Times New Roman" w:cs="Times New Roman"/>
+          <w:color w:val="000000" w:themeColor="text1"/>
+          <w:sz w:val="32"/>
+        </w:rPr>
+      </w:pPr>
+      <w:bookmarkStart w:id="6" w:name="_Toc471249680"/>
+      <w:r>
+        <w:rPr>
+          <w:rFonts w:ascii="Times New Roman" w:hAnsi="Times New Roman" w:cs="Times New Roman"/>
+          <w:color w:val="000000" w:themeColor="text1"/>
+          <w:sz w:val="32"/>
+        </w:rPr>
         <w:t>Sprint 1</w:t>
       </w:r>
-      <w:bookmarkEnd w:id="7"/>
+      <w:bookmarkEnd w:id="6"/>
     </w:p>
     <w:p>
       <w:pPr>
@@ -3857,12 +4144,22 @@
       <w:pPr>
         <w:pStyle w:val="Heading3"/>
         <w:spacing w:line="360" w:lineRule="auto"/>
-      </w:pPr>
-      <w:bookmarkStart w:id="8" w:name="_Toc471221212"/>
-      <w:r>
+        <w:rPr>
+          <w:rFonts w:ascii="Times New Roman" w:hAnsi="Times New Roman" w:cs="Times New Roman"/>
+          <w:color w:val="000000" w:themeColor="text1"/>
+          <w:sz w:val="28"/>
+        </w:rPr>
+      </w:pPr>
+      <w:bookmarkStart w:id="7" w:name="_Toc471249681"/>
+      <w:r>
+        <w:rPr>
+          <w:rFonts w:ascii="Times New Roman" w:hAnsi="Times New Roman" w:cs="Times New Roman"/>
+          <w:color w:val="000000" w:themeColor="text1"/>
+          <w:sz w:val="28"/>
+        </w:rPr>
         <w:t>Sprint planning</w:t>
       </w:r>
-      <w:bookmarkEnd w:id="8"/>
+      <w:bookmarkEnd w:id="7"/>
     </w:p>
     <w:p>
       <w:pPr>
@@ -3872,6 +4169,7 @@
     <w:p>
       <w:pPr>
         <w:spacing w:line="360" w:lineRule="auto"/>
+        <w:jc w:val="both"/>
       </w:pPr>
       <w:r>
         <w:t>Prvi sprint je trajao 18 dana(26.10.2016. - 13.11.2016). Korisničke priče i zadatci koje je za potrebnu korisničku priču trebalo re</w:t>
@@ -4867,14 +5165,29 @@
       <w:pPr>
         <w:pStyle w:val="Heading3"/>
         <w:spacing w:line="360" w:lineRule="auto"/>
-      </w:pPr>
-      <w:bookmarkStart w:id="9" w:name="_Toc471221213"/>
-      <w:r>
+        <w:rPr>
+          <w:rFonts w:ascii="Times New Roman" w:hAnsi="Times New Roman" w:cs="Times New Roman"/>
+          <w:color w:val="000000" w:themeColor="text1"/>
+          <w:sz w:val="28"/>
+        </w:rPr>
+      </w:pPr>
+      <w:bookmarkStart w:id="8" w:name="_Toc471249682"/>
+      <w:r>
+        <w:rPr>
+          <w:rFonts w:ascii="Times New Roman" w:hAnsi="Times New Roman" w:cs="Times New Roman"/>
+          <w:color w:val="000000" w:themeColor="text1"/>
+          <w:sz w:val="28"/>
+        </w:rPr>
         <w:lastRenderedPageBreak/>
         <w:t>Daily Sprint Meeting</w:t>
       </w:r>
-      <w:bookmarkEnd w:id="9"/>
-      <w:r>
+      <w:bookmarkEnd w:id="8"/>
+      <w:r>
+        <w:rPr>
+          <w:rFonts w:ascii="Times New Roman" w:hAnsi="Times New Roman" w:cs="Times New Roman"/>
+          <w:color w:val="000000" w:themeColor="text1"/>
+          <w:sz w:val="28"/>
+        </w:rPr>
         <w:t xml:space="preserve"> </w:t>
       </w:r>
     </w:p>
@@ -4886,6 +5199,7 @@
     <w:p>
       <w:pPr>
         <w:spacing w:line="360" w:lineRule="auto"/>
+        <w:jc w:val="both"/>
       </w:pPr>
       <w:r>
         <w:t>Kako uz ovaj kolegij imamo i druge obaveze, odlučili smo umjesto svakodnevnih sprint sastanaka uvesti sastanke svakih 7 dana, pri čemu se sastanci odvijaju pretežito u popodnevnim terminima nakon povratka sa predavanja. Na svakom od sastanka svaki član tima je odgovorio na ova tri pitanja: „Što sam radio jučer?“, „Što ću raditi danas?“ i „Imam li kakvih problema?“.</w:t>
@@ -5034,7 +5348,6 @@
         <w:spacing w:line="360" w:lineRule="auto"/>
       </w:pPr>
       <w:r>
-        <w:lastRenderedPageBreak/>
         <w:t>Dnevni sastanak 11.11.2016. u 19:30</w:t>
       </w:r>
       <w:r>
@@ -5052,6 +5365,7 @@
         <w:rPr>
           <w:b/>
         </w:rPr>
+        <w:lastRenderedPageBreak/>
         <w:t>Aleksandar Trajkov</w:t>
       </w:r>
     </w:p>
@@ -5213,12 +5527,12 @@
         <w:pStyle w:val="Heading3"/>
         <w:spacing w:line="360" w:lineRule="auto"/>
       </w:pPr>
-      <w:bookmarkStart w:id="10" w:name="_Toc471221214"/>
+      <w:bookmarkStart w:id="9" w:name="_Toc471249683"/>
       <w:r>
         <w:lastRenderedPageBreak/>
         <w:t>Burndown chart</w:t>
       </w:r>
-      <w:bookmarkEnd w:id="10"/>
+      <w:bookmarkEnd w:id="9"/>
     </w:p>
     <w:p>
       <w:pPr>
@@ -5311,6 +5625,7 @@
     <w:p>
       <w:pPr>
         <w:spacing w:line="360" w:lineRule="auto"/>
+        <w:jc w:val="both"/>
       </w:pPr>
       <w:r>
         <w:t>Burndown chart za prvi sprint ne pokazuje relevantne podatke. Problem je nastao nakon migracije sa QuickScruma na ScrumDo. Razlozi za mig</w:t>
@@ -5375,13 +5690,47 @@
       <w:pPr>
         <w:pStyle w:val="Heading3"/>
         <w:spacing w:line="360" w:lineRule="auto"/>
-      </w:pPr>
-      <w:bookmarkStart w:id="11" w:name="_Toc471221215"/>
-      <w:r>
+        <w:rPr>
+          <w:rFonts w:ascii="Times New Roman" w:hAnsi="Times New Roman" w:cs="Times New Roman"/>
+          <w:color w:val="000000" w:themeColor="text1"/>
+          <w:sz w:val="28"/>
+        </w:rPr>
+      </w:pPr>
+      <w:bookmarkStart w:id="10" w:name="_Toc471249684"/>
+      <w:r>
+        <w:rPr>
+          <w:rFonts w:ascii="Times New Roman" w:hAnsi="Times New Roman" w:cs="Times New Roman"/>
+          <w:color w:val="000000" w:themeColor="text1"/>
+          <w:sz w:val="28"/>
+        </w:rPr>
         <w:lastRenderedPageBreak/>
-        <w:t>Sprint Retrospecitve</w:t>
-      </w:r>
-      <w:bookmarkEnd w:id="11"/>
+        <w:t>Sprint Retrospec</w:t>
+      </w:r>
+      <w:r>
+        <w:rPr>
+          <w:rFonts w:ascii="Times New Roman" w:hAnsi="Times New Roman" w:cs="Times New Roman"/>
+          <w:color w:val="000000" w:themeColor="text1"/>
+          <w:sz w:val="28"/>
+        </w:rPr>
+        <w:t>t</w:t>
+      </w:r>
+      <w:r>
+        <w:rPr>
+          <w:rFonts w:ascii="Times New Roman" w:hAnsi="Times New Roman" w:cs="Times New Roman"/>
+          <w:color w:val="000000" w:themeColor="text1"/>
+          <w:sz w:val="28"/>
+        </w:rPr>
+        <w:t>i</w:t>
+      </w:r>
+      <w:r>
+        <w:rPr>
+          <w:rFonts w:ascii="Times New Roman" w:hAnsi="Times New Roman" w:cs="Times New Roman"/>
+          <w:color w:val="000000" w:themeColor="text1"/>
+          <w:sz w:val="28"/>
+        </w:rPr>
+        <w:t>ve</w:t>
+      </w:r>
+      <w:bookmarkEnd w:id="10"/>
     </w:p>
     <w:p>
       <w:pPr>
@@ -5391,6 +5740,7 @@
     <w:p>
       <w:pPr>
         <w:spacing w:line="360" w:lineRule="auto"/>
+        <w:jc w:val="both"/>
       </w:pPr>
       <w:r>
         <w:t>Na kraju svakog sprinta odlučili smo odgovoriti na sljedeća pitanja: „Što je bilo dobro u zadnjem Sprintu“, „Što nije bilo dobro u zadnjem sprintu?“ i „Što učiniti da bi radili bolje?“. Odgovori bi nam trebali pomoći u daljnjem poboljšavanju i boljem planiranju izvođenja sprinta.</w:t>
@@ -5399,6 +5749,7 @@
     <w:p>
       <w:pPr>
         <w:spacing w:line="360" w:lineRule="auto"/>
+        <w:jc w:val="both"/>
       </w:pPr>
       <w:r>
         <w:t>„Što je bilo dobro u zadnjem Sprintu?“ Dobro je bilo ispunjavanje zadataka, svaki član je odradio zadatke koji su mu bili namijenjeni u za to predviđenom rasponu.</w:t>
@@ -5407,6 +5758,7 @@
     <w:p>
       <w:pPr>
         <w:spacing w:line="360" w:lineRule="auto"/>
+        <w:jc w:val="both"/>
       </w:pPr>
       <w:r>
         <w:t>„Što nije bilo dobro u zadnjem sprintu?“ Loše smo procijenili vrijeme potrebno za izvođenje pojedinih korisničkih priča (zadataka) u sprintu. Vrijeme za izradu nije bilo dobro planirano jer je previše posla ostalo za nekoliko dana pred kraj sprinta. Napomena: važno je uzeti u obzir da je trajanje ovog sprinta velikom većinom obuhvaća prvo kolokvijsko razdoblje pa su sudionici tima gotovo cijelo vrijeme zauzeti učenjem. Puno vremena je otišlo na prepravljanje i doradu web servisa zbog određenog vremenskog razmaka između izrade pripadnih metoda i njihove konkretne implementacije u aplikaciji.</w:t>
@@ -5415,6 +5767,7 @@
     <w:p>
       <w:pPr>
         <w:spacing w:line="360" w:lineRule="auto"/>
+        <w:jc w:val="both"/>
       </w:pPr>
       <w:r>
         <w:t>„Što učiniti da bi radili bolje?“ Potrebno je bolje isplanirati vrijeme i podjelu zadataka. Potrebno je uvesti paralelu izradom web servisa i aplikacije bi se olakšalo testiranje i smanjilo vrijeme za uklanjanje naknadnih nedostataka u aplikaciji.</w:t>
@@ -5432,16 +5785,31 @@
       <w:pPr>
         <w:pStyle w:val="Heading2"/>
         <w:spacing w:line="360" w:lineRule="auto"/>
-      </w:pPr>
-      <w:bookmarkStart w:id="12" w:name="_Toc471221216"/>
-      <w:r>
+        <w:rPr>
+          <w:rFonts w:ascii="Times New Roman" w:hAnsi="Times New Roman" w:cs="Times New Roman"/>
+          <w:color w:val="000000" w:themeColor="text1"/>
+          <w:sz w:val="32"/>
+        </w:rPr>
+      </w:pPr>
+      <w:bookmarkStart w:id="11" w:name="_Toc471249685"/>
+      <w:r>
+        <w:rPr>
+          <w:rFonts w:ascii="Times New Roman" w:hAnsi="Times New Roman" w:cs="Times New Roman"/>
+          <w:color w:val="000000" w:themeColor="text1"/>
+          <w:sz w:val="32"/>
+        </w:rPr>
         <w:lastRenderedPageBreak/>
         <w:t>S</w:t>
       </w:r>
       <w:r>
+        <w:rPr>
+          <w:rFonts w:ascii="Times New Roman" w:hAnsi="Times New Roman" w:cs="Times New Roman"/>
+          <w:color w:val="000000" w:themeColor="text1"/>
+          <w:sz w:val="32"/>
+        </w:rPr>
         <w:t>print 2</w:t>
       </w:r>
-      <w:bookmarkEnd w:id="12"/>
+      <w:bookmarkEnd w:id="11"/>
     </w:p>
     <w:p>
       <w:pPr>
@@ -5452,12 +5820,22 @@
       <w:pPr>
         <w:pStyle w:val="Heading3"/>
         <w:spacing w:line="360" w:lineRule="auto"/>
-      </w:pPr>
-      <w:bookmarkStart w:id="13" w:name="_Toc471221217"/>
-      <w:r>
+        <w:rPr>
+          <w:rFonts w:ascii="Times New Roman" w:hAnsi="Times New Roman" w:cs="Times New Roman"/>
+          <w:color w:val="000000" w:themeColor="text1"/>
+          <w:sz w:val="28"/>
+        </w:rPr>
+      </w:pPr>
+      <w:bookmarkStart w:id="12" w:name="_Toc471249686"/>
+      <w:r>
+        <w:rPr>
+          <w:rFonts w:ascii="Times New Roman" w:hAnsi="Times New Roman" w:cs="Times New Roman"/>
+          <w:color w:val="000000" w:themeColor="text1"/>
+          <w:sz w:val="28"/>
+        </w:rPr>
         <w:t>Sprint planning</w:t>
       </w:r>
-      <w:bookmarkEnd w:id="13"/>
+      <w:bookmarkEnd w:id="12"/>
     </w:p>
     <w:p>
       <w:pPr>
@@ -5467,6 +5845,7 @@
     <w:p>
       <w:pPr>
         <w:spacing w:line="360" w:lineRule="auto"/>
+        <w:jc w:val="both"/>
       </w:pPr>
       <w:r>
         <w:t>Drugi sprint trajao</w:t>
@@ -6376,25 +6755,45 @@
     <w:p>
       <w:pPr>
         <w:pStyle w:val="Heading2"/>
-      </w:pPr>
-      <w:bookmarkStart w:id="14" w:name="_Toc471221218"/>
-      <w:r>
+        <w:rPr>
+          <w:rFonts w:ascii="Times New Roman" w:hAnsi="Times New Roman" w:cs="Times New Roman"/>
+          <w:color w:val="000000" w:themeColor="text1"/>
+          <w:sz w:val="32"/>
+        </w:rPr>
+      </w:pPr>
+      <w:bookmarkStart w:id="13" w:name="_Toc471249687"/>
+      <w:r>
+        <w:rPr>
+          <w:rFonts w:ascii="Times New Roman" w:hAnsi="Times New Roman" w:cs="Times New Roman"/>
+          <w:color w:val="000000" w:themeColor="text1"/>
+          <w:sz w:val="32"/>
+        </w:rPr>
         <w:lastRenderedPageBreak/>
         <w:t>Sprint 3</w:t>
       </w:r>
-      <w:bookmarkEnd w:id="14"/>
+      <w:bookmarkEnd w:id="13"/>
     </w:p>
     <w:p/>
     <w:p>
       <w:pPr>
         <w:pStyle w:val="Heading3"/>
         <w:spacing w:line="360" w:lineRule="auto"/>
-      </w:pPr>
-      <w:bookmarkStart w:id="15" w:name="_Toc471221219"/>
-      <w:r>
+        <w:rPr>
+          <w:rFonts w:ascii="Times New Roman" w:hAnsi="Times New Roman" w:cs="Times New Roman"/>
+          <w:color w:val="000000" w:themeColor="text1"/>
+          <w:sz w:val="28"/>
+        </w:rPr>
+      </w:pPr>
+      <w:bookmarkStart w:id="14" w:name="_Toc471249688"/>
+      <w:r>
+        <w:rPr>
+          <w:rFonts w:ascii="Times New Roman" w:hAnsi="Times New Roman" w:cs="Times New Roman"/>
+          <w:color w:val="000000" w:themeColor="text1"/>
+          <w:sz w:val="28"/>
+        </w:rPr>
         <w:t>Sprint planning</w:t>
       </w:r>
-      <w:bookmarkEnd w:id="15"/>
+      <w:bookmarkEnd w:id="14"/>
     </w:p>
     <w:p>
       <w:pPr>
@@ -6404,6 +6803,7 @@
     <w:p>
       <w:pPr>
         <w:spacing w:line="360" w:lineRule="auto"/>
+        <w:jc w:val="both"/>
       </w:pPr>
       <w:r>
         <w:t>Treći</w:t>
@@ -6997,19 +7397,45 @@
     <w:p>
       <w:pPr>
         <w:pStyle w:val="Heading2"/>
-      </w:pPr>
-      <w:r>
+        <w:rPr>
+          <w:rFonts w:ascii="Times New Roman" w:hAnsi="Times New Roman" w:cs="Times New Roman"/>
+          <w:color w:val="000000" w:themeColor="text1"/>
+          <w:sz w:val="32"/>
+        </w:rPr>
+      </w:pPr>
+      <w:bookmarkStart w:id="15" w:name="_Toc471249689"/>
+      <w:r>
+        <w:rPr>
+          <w:rFonts w:ascii="Times New Roman" w:hAnsi="Times New Roman" w:cs="Times New Roman"/>
+          <w:color w:val="000000" w:themeColor="text1"/>
+          <w:sz w:val="32"/>
+        </w:rPr>
         <w:t>Sprint 4</w:t>
       </w:r>
+      <w:bookmarkEnd w:id="15"/>
     </w:p>
     <w:p/>
     <w:p>
       <w:pPr>
         <w:pStyle w:val="Heading3"/>
-      </w:pPr>
-      <w:r>
+        <w:rPr>
+          <w:rFonts w:ascii="Times New Roman" w:hAnsi="Times New Roman" w:cs="Times New Roman"/>
+          <w:color w:val="000000" w:themeColor="text1"/>
+          <w:sz w:val="28"/>
+        </w:rPr>
+      </w:pPr>
+      <w:bookmarkStart w:id="16" w:name="_Toc471249690"/>
+      <w:r>
+        <w:rPr>
+          <w:rFonts w:ascii="Times New Roman" w:hAnsi="Times New Roman" w:cs="Times New Roman"/>
+          <w:color w:val="000000" w:themeColor="text1"/>
+          <w:sz w:val="28"/>
+        </w:rPr>
         <w:t>Sprint planning</w:t>
       </w:r>
+      <w:bookmarkStart w:id="17" w:name="_GoBack"/>
+      <w:bookmarkEnd w:id="16"/>
+      <w:bookmarkEnd w:id="17"/>
     </w:p>
     <w:p/>
     <w:p>
@@ -7245,11 +7671,8 @@
               <w:spacing w:line="360" w:lineRule="auto"/>
             </w:pPr>
             <w:r>
-              <w:t xml:space="preserve">Kao donor želim da se modularno implementira i slanje push notifikacija </w:t>
-            </w:r>
-            <w:r>
               <w:lastRenderedPageBreak/>
-              <w:t>putem vlastitog web servisa, volonterima i potrebitim korisnicima prilikom doniranja novog paketa</w:t>
+              <w:t>Kao donor želim da se modularno implementira i slanje push notifikacija putem vlastitog web servisa, volonterima i potrebitim korisnicima prilikom doniranja novog paketa</w:t>
             </w:r>
           </w:p>
         </w:tc>
@@ -7262,7 +7685,6 @@
               <w:spacing w:line="360" w:lineRule="auto"/>
             </w:pPr>
             <w:r>
-              <w:lastRenderedPageBreak/>
               <w:t>Dorada web servisa u svrhu implementiranja vlastitog rješenja za slanje notifikacija</w:t>
             </w:r>
           </w:p>
@@ -7763,6 +8185,7 @@
               <w:spacing w:line="360" w:lineRule="auto"/>
             </w:pPr>
             <w:r>
+              <w:lastRenderedPageBreak/>
               <w:t>Kao potrebiti korisnik želim vidjeti detalje pojedinog paketa za preuzimanje</w:t>
             </w:r>
           </w:p>
@@ -8827,7 +9250,7 @@
           <w:rPr>
             <w:noProof/>
           </w:rPr>
-          <w:t>6</w:t>
+          <w:t>22</w:t>
         </w:r>
         <w:r>
           <w:rPr>
@@ -8884,126 +9307,13 @@
 <file path=word/numbering.xml><?xml version="1.0" encoding="utf-8"?>
 <w:numbering xmlns:wpc="http://schemas.microsoft.com/office/word/2010/wordprocessingCanvas" xmlns:mc="http://schemas.openxmlformats.org/markup-compatibility/2006" xmlns:o="urn:schemas-microsoft-com:office:office" xmlns:r="http://schemas.openxmlformats.org/officeDocument/2006/relationships" xmlns:m="http://schemas.openxmlformats.org/officeDocument/2006/math" xmlns:v="urn:schemas-microsoft-com:vml" xmlns:wp14="http://schemas.microsoft.com/office/word/2010/wordprocessingDrawing" xmlns:wp="http://schemas.openxmlformats.org/drawingml/2006/wordprocessingDrawing" xmlns:w10="urn:schemas-microsoft-com:office:word" xmlns:w="http://schemas.openxmlformats.org/wordprocessingml/2006/main" xmlns:w14="http://schemas.microsoft.com/office/word/2010/wordml" xmlns:w15="http://schemas.microsoft.com/office/word/2012/wordml" xmlns:wpg="http://schemas.microsoft.com/office/word/2010/wordprocessingGroup" xmlns:wpi="http://schemas.microsoft.com/office/word/2010/wordprocessingInk" xmlns:wne="http://schemas.microsoft.com/office/word/2006/wordml" xmlns:wps="http://schemas.microsoft.com/office/word/2010/wordprocessingShape" mc:Ignorable="w14 w15 wp14">
   <w:abstractNum w:abstractNumId="0" w15:restartNumberingAfterBreak="0">
-    <w:nsid w:val="0553716E"/>
-    <w:multiLevelType w:val="hybridMultilevel"/>
-    <w:tmpl w:val="B3425BEA"/>
-    <w:lvl w:ilvl="0" w:tplc="041A0001">
-      <w:start w:val="1"/>
-      <w:numFmt w:val="bullet"/>
-      <w:lvlText w:val=""/>
-      <w:lvlJc w:val="left"/>
-      <w:pPr>
-        <w:ind w:left="720" w:hanging="360"/>
-      </w:pPr>
-      <w:rPr>
-        <w:rFonts w:ascii="Symbol" w:hAnsi="Symbol" w:hint="default"/>
-      </w:rPr>
-    </w:lvl>
-    <w:lvl w:ilvl="1" w:tplc="041A0003" w:tentative="1">
-      <w:start w:val="1"/>
-      <w:numFmt w:val="bullet"/>
-      <w:lvlText w:val="o"/>
-      <w:lvlJc w:val="left"/>
-      <w:pPr>
-        <w:ind w:left="1440" w:hanging="360"/>
-      </w:pPr>
-      <w:rPr>
-        <w:rFonts w:ascii="Courier New" w:hAnsi="Courier New" w:cs="Courier New" w:hint="default"/>
-      </w:rPr>
-    </w:lvl>
-    <w:lvl w:ilvl="2" w:tplc="041A0005" w:tentative="1">
-      <w:start w:val="1"/>
-      <w:numFmt w:val="bullet"/>
-      <w:lvlText w:val=""/>
-      <w:lvlJc w:val="left"/>
-      <w:pPr>
-        <w:ind w:left="2160" w:hanging="360"/>
-      </w:pPr>
-      <w:rPr>
-        <w:rFonts w:ascii="Wingdings" w:hAnsi="Wingdings" w:hint="default"/>
-      </w:rPr>
-    </w:lvl>
-    <w:lvl w:ilvl="3" w:tplc="041A0001" w:tentative="1">
-      <w:start w:val="1"/>
-      <w:numFmt w:val="bullet"/>
-      <w:lvlText w:val=""/>
-      <w:lvlJc w:val="left"/>
-      <w:pPr>
-        <w:ind w:left="2880" w:hanging="360"/>
-      </w:pPr>
-      <w:rPr>
-        <w:rFonts w:ascii="Symbol" w:hAnsi="Symbol" w:hint="default"/>
-      </w:rPr>
-    </w:lvl>
-    <w:lvl w:ilvl="4" w:tplc="041A0003" w:tentative="1">
-      <w:start w:val="1"/>
-      <w:numFmt w:val="bullet"/>
-      <w:lvlText w:val="o"/>
-      <w:lvlJc w:val="left"/>
-      <w:pPr>
-        <w:ind w:left="3600" w:hanging="360"/>
-      </w:pPr>
-      <w:rPr>
-        <w:rFonts w:ascii="Courier New" w:hAnsi="Courier New" w:cs="Courier New" w:hint="default"/>
-      </w:rPr>
-    </w:lvl>
-    <w:lvl w:ilvl="5" w:tplc="041A0005" w:tentative="1">
-      <w:start w:val="1"/>
-      <w:numFmt w:val="bullet"/>
-      <w:lvlText w:val=""/>
-      <w:lvlJc w:val="left"/>
-      <w:pPr>
-        <w:ind w:left="4320" w:hanging="360"/>
-      </w:pPr>
-      <w:rPr>
-        <w:rFonts w:ascii="Wingdings" w:hAnsi="Wingdings" w:hint="default"/>
-      </w:rPr>
-    </w:lvl>
-    <w:lvl w:ilvl="6" w:tplc="041A0001" w:tentative="1">
-      <w:start w:val="1"/>
-      <w:numFmt w:val="bullet"/>
-      <w:lvlText w:val=""/>
-      <w:lvlJc w:val="left"/>
-      <w:pPr>
-        <w:ind w:left="5040" w:hanging="360"/>
-      </w:pPr>
-      <w:rPr>
-        <w:rFonts w:ascii="Symbol" w:hAnsi="Symbol" w:hint="default"/>
-      </w:rPr>
-    </w:lvl>
-    <w:lvl w:ilvl="7" w:tplc="041A0003" w:tentative="1">
-      <w:start w:val="1"/>
-      <w:numFmt w:val="bullet"/>
-      <w:lvlText w:val="o"/>
-      <w:lvlJc w:val="left"/>
-      <w:pPr>
-        <w:ind w:left="5760" w:hanging="360"/>
-      </w:pPr>
-      <w:rPr>
-        <w:rFonts w:ascii="Courier New" w:hAnsi="Courier New" w:cs="Courier New" w:hint="default"/>
-      </w:rPr>
-    </w:lvl>
-    <w:lvl w:ilvl="8" w:tplc="041A0005" w:tentative="1">
-      <w:start w:val="1"/>
-      <w:numFmt w:val="bullet"/>
-      <w:lvlText w:val=""/>
-      <w:lvlJc w:val="left"/>
-      <w:pPr>
-        <w:ind w:left="6480" w:hanging="360"/>
-      </w:pPr>
-      <w:rPr>
-        <w:rFonts w:ascii="Wingdings" w:hAnsi="Wingdings" w:hint="default"/>
-      </w:rPr>
-    </w:lvl>
-  </w:abstractNum>
-  <w:abstractNum w:abstractNumId="1" w15:restartNumberingAfterBreak="0">
-    <w:nsid w:val="0AD40746"/>
+    <w:nsid w:val="02866D29"/>
     <w:multiLevelType w:val="multilevel"/>
-    <w:tmpl w:val="500EC17E"/>
+    <w:tmpl w:val="FC96C740"/>
     <w:lvl w:ilvl="0">
       <w:start w:val="1"/>
-      <w:numFmt w:val="bullet"/>
-      <w:lvlText w:val=""/>
+      <w:numFmt w:val="decimal"/>
+      <w:lvlText w:val="%1."/>
       <w:lvlJc w:val="left"/>
       <w:pPr>
         <w:tabs>
@@ -9012,7 +9322,7 @@
         <w:ind w:left="720" w:hanging="360"/>
       </w:pPr>
       <w:rPr>
-        <w:rFonts w:ascii="Symbol" w:hAnsi="Symbol" w:hint="default"/>
+        <w:rFonts w:hint="default"/>
         <w:sz w:val="20"/>
       </w:rPr>
     </w:lvl>
@@ -9145,7 +9455,418 @@
       </w:rPr>
     </w:lvl>
   </w:abstractNum>
+  <w:abstractNum w:abstractNumId="1" w15:restartNumberingAfterBreak="0">
+    <w:nsid w:val="0553716E"/>
+    <w:multiLevelType w:val="hybridMultilevel"/>
+    <w:tmpl w:val="CD048684"/>
+    <w:lvl w:ilvl="0" w:tplc="041A0001">
+      <w:start w:val="1"/>
+      <w:numFmt w:val="bullet"/>
+      <w:lvlText w:val=""/>
+      <w:lvlJc w:val="left"/>
+      <w:pPr>
+        <w:ind w:left="720" w:hanging="360"/>
+      </w:pPr>
+      <w:rPr>
+        <w:rFonts w:ascii="Symbol" w:hAnsi="Symbol" w:hint="default"/>
+      </w:rPr>
+    </w:lvl>
+    <w:lvl w:ilvl="1" w:tplc="041A0003" w:tentative="1">
+      <w:start w:val="1"/>
+      <w:numFmt w:val="bullet"/>
+      <w:lvlText w:val="o"/>
+      <w:lvlJc w:val="left"/>
+      <w:pPr>
+        <w:ind w:left="1440" w:hanging="360"/>
+      </w:pPr>
+      <w:rPr>
+        <w:rFonts w:ascii="Courier New" w:hAnsi="Courier New" w:cs="Courier New" w:hint="default"/>
+      </w:rPr>
+    </w:lvl>
+    <w:lvl w:ilvl="2" w:tplc="041A0005" w:tentative="1">
+      <w:start w:val="1"/>
+      <w:numFmt w:val="bullet"/>
+      <w:lvlText w:val=""/>
+      <w:lvlJc w:val="left"/>
+      <w:pPr>
+        <w:ind w:left="2160" w:hanging="360"/>
+      </w:pPr>
+      <w:rPr>
+        <w:rFonts w:ascii="Wingdings" w:hAnsi="Wingdings" w:hint="default"/>
+      </w:rPr>
+    </w:lvl>
+    <w:lvl w:ilvl="3" w:tplc="041A0001" w:tentative="1">
+      <w:start w:val="1"/>
+      <w:numFmt w:val="bullet"/>
+      <w:lvlText w:val=""/>
+      <w:lvlJc w:val="left"/>
+      <w:pPr>
+        <w:ind w:left="2880" w:hanging="360"/>
+      </w:pPr>
+      <w:rPr>
+        <w:rFonts w:ascii="Symbol" w:hAnsi="Symbol" w:hint="default"/>
+      </w:rPr>
+    </w:lvl>
+    <w:lvl w:ilvl="4" w:tplc="041A0003" w:tentative="1">
+      <w:start w:val="1"/>
+      <w:numFmt w:val="bullet"/>
+      <w:lvlText w:val="o"/>
+      <w:lvlJc w:val="left"/>
+      <w:pPr>
+        <w:ind w:left="3600" w:hanging="360"/>
+      </w:pPr>
+      <w:rPr>
+        <w:rFonts w:ascii="Courier New" w:hAnsi="Courier New" w:cs="Courier New" w:hint="default"/>
+      </w:rPr>
+    </w:lvl>
+    <w:lvl w:ilvl="5" w:tplc="041A0005" w:tentative="1">
+      <w:start w:val="1"/>
+      <w:numFmt w:val="bullet"/>
+      <w:lvlText w:val=""/>
+      <w:lvlJc w:val="left"/>
+      <w:pPr>
+        <w:ind w:left="4320" w:hanging="360"/>
+      </w:pPr>
+      <w:rPr>
+        <w:rFonts w:ascii="Wingdings" w:hAnsi="Wingdings" w:hint="default"/>
+      </w:rPr>
+    </w:lvl>
+    <w:lvl w:ilvl="6" w:tplc="041A0001" w:tentative="1">
+      <w:start w:val="1"/>
+      <w:numFmt w:val="bullet"/>
+      <w:lvlText w:val=""/>
+      <w:lvlJc w:val="left"/>
+      <w:pPr>
+        <w:ind w:left="5040" w:hanging="360"/>
+      </w:pPr>
+      <w:rPr>
+        <w:rFonts w:ascii="Symbol" w:hAnsi="Symbol" w:hint="default"/>
+      </w:rPr>
+    </w:lvl>
+    <w:lvl w:ilvl="7" w:tplc="041A0003" w:tentative="1">
+      <w:start w:val="1"/>
+      <w:numFmt w:val="bullet"/>
+      <w:lvlText w:val="o"/>
+      <w:lvlJc w:val="left"/>
+      <w:pPr>
+        <w:ind w:left="5760" w:hanging="360"/>
+      </w:pPr>
+      <w:rPr>
+        <w:rFonts w:ascii="Courier New" w:hAnsi="Courier New" w:cs="Courier New" w:hint="default"/>
+      </w:rPr>
+    </w:lvl>
+    <w:lvl w:ilvl="8" w:tplc="041A0005" w:tentative="1">
+      <w:start w:val="1"/>
+      <w:numFmt w:val="bullet"/>
+      <w:lvlText w:val=""/>
+      <w:lvlJc w:val="left"/>
+      <w:pPr>
+        <w:ind w:left="6480" w:hanging="360"/>
+      </w:pPr>
+      <w:rPr>
+        <w:rFonts w:ascii="Wingdings" w:hAnsi="Wingdings" w:hint="default"/>
+      </w:rPr>
+    </w:lvl>
+  </w:abstractNum>
   <w:abstractNum w:abstractNumId="2" w15:restartNumberingAfterBreak="0">
+    <w:nsid w:val="0AD40746"/>
+    <w:multiLevelType w:val="multilevel"/>
+    <w:tmpl w:val="FC96C740"/>
+    <w:lvl w:ilvl="0">
+      <w:start w:val="1"/>
+      <w:numFmt w:val="decimal"/>
+      <w:lvlText w:val="%1."/>
+      <w:lvlJc w:val="left"/>
+      <w:pPr>
+        <w:tabs>
+          <w:tab w:val="num" w:pos="720"/>
+        </w:tabs>
+        <w:ind w:left="720" w:hanging="360"/>
+      </w:pPr>
+      <w:rPr>
+        <w:rFonts w:hint="default"/>
+        <w:sz w:val="20"/>
+      </w:rPr>
+    </w:lvl>
+    <w:lvl w:ilvl="1" w:tentative="1">
+      <w:start w:val="1"/>
+      <w:numFmt w:val="bullet"/>
+      <w:lvlText w:val="o"/>
+      <w:lvlJc w:val="left"/>
+      <w:pPr>
+        <w:tabs>
+          <w:tab w:val="num" w:pos="1440"/>
+        </w:tabs>
+        <w:ind w:left="1440" w:hanging="360"/>
+      </w:pPr>
+      <w:rPr>
+        <w:rFonts w:ascii="Courier New" w:hAnsi="Courier New" w:hint="default"/>
+        <w:sz w:val="20"/>
+      </w:rPr>
+    </w:lvl>
+    <w:lvl w:ilvl="2" w:tentative="1">
+      <w:start w:val="1"/>
+      <w:numFmt w:val="bullet"/>
+      <w:lvlText w:val=""/>
+      <w:lvlJc w:val="left"/>
+      <w:pPr>
+        <w:tabs>
+          <w:tab w:val="num" w:pos="2160"/>
+        </w:tabs>
+        <w:ind w:left="2160" w:hanging="360"/>
+      </w:pPr>
+      <w:rPr>
+        <w:rFonts w:ascii="Wingdings" w:hAnsi="Wingdings" w:hint="default"/>
+        <w:sz w:val="20"/>
+      </w:rPr>
+    </w:lvl>
+    <w:lvl w:ilvl="3" w:tentative="1">
+      <w:start w:val="1"/>
+      <w:numFmt w:val="bullet"/>
+      <w:lvlText w:val=""/>
+      <w:lvlJc w:val="left"/>
+      <w:pPr>
+        <w:tabs>
+          <w:tab w:val="num" w:pos="2880"/>
+        </w:tabs>
+        <w:ind w:left="2880" w:hanging="360"/>
+      </w:pPr>
+      <w:rPr>
+        <w:rFonts w:ascii="Wingdings" w:hAnsi="Wingdings" w:hint="default"/>
+        <w:sz w:val="20"/>
+      </w:rPr>
+    </w:lvl>
+    <w:lvl w:ilvl="4" w:tentative="1">
+      <w:start w:val="1"/>
+      <w:numFmt w:val="bullet"/>
+      <w:lvlText w:val=""/>
+      <w:lvlJc w:val="left"/>
+      <w:pPr>
+        <w:tabs>
+          <w:tab w:val="num" w:pos="3600"/>
+        </w:tabs>
+        <w:ind w:left="3600" w:hanging="360"/>
+      </w:pPr>
+      <w:rPr>
+        <w:rFonts w:ascii="Wingdings" w:hAnsi="Wingdings" w:hint="default"/>
+        <w:sz w:val="20"/>
+      </w:rPr>
+    </w:lvl>
+    <w:lvl w:ilvl="5" w:tentative="1">
+      <w:start w:val="1"/>
+      <w:numFmt w:val="bullet"/>
+      <w:lvlText w:val=""/>
+      <w:lvlJc w:val="left"/>
+      <w:pPr>
+        <w:tabs>
+          <w:tab w:val="num" w:pos="4320"/>
+        </w:tabs>
+        <w:ind w:left="4320" w:hanging="360"/>
+      </w:pPr>
+      <w:rPr>
+        <w:rFonts w:ascii="Wingdings" w:hAnsi="Wingdings" w:hint="default"/>
+        <w:sz w:val="20"/>
+      </w:rPr>
+    </w:lvl>
+    <w:lvl w:ilvl="6" w:tentative="1">
+      <w:start w:val="1"/>
+      <w:numFmt w:val="bullet"/>
+      <w:lvlText w:val=""/>
+      <w:lvlJc w:val="left"/>
+      <w:pPr>
+        <w:tabs>
+          <w:tab w:val="num" w:pos="5040"/>
+        </w:tabs>
+        <w:ind w:left="5040" w:hanging="360"/>
+      </w:pPr>
+      <w:rPr>
+        <w:rFonts w:ascii="Wingdings" w:hAnsi="Wingdings" w:hint="default"/>
+        <w:sz w:val="20"/>
+      </w:rPr>
+    </w:lvl>
+    <w:lvl w:ilvl="7" w:tentative="1">
+      <w:start w:val="1"/>
+      <w:numFmt w:val="bullet"/>
+      <w:lvlText w:val=""/>
+      <w:lvlJc w:val="left"/>
+      <w:pPr>
+        <w:tabs>
+          <w:tab w:val="num" w:pos="5760"/>
+        </w:tabs>
+        <w:ind w:left="5760" w:hanging="360"/>
+      </w:pPr>
+      <w:rPr>
+        <w:rFonts w:ascii="Wingdings" w:hAnsi="Wingdings" w:hint="default"/>
+        <w:sz w:val="20"/>
+      </w:rPr>
+    </w:lvl>
+    <w:lvl w:ilvl="8" w:tentative="1">
+      <w:start w:val="1"/>
+      <w:numFmt w:val="bullet"/>
+      <w:lvlText w:val=""/>
+      <w:lvlJc w:val="left"/>
+      <w:pPr>
+        <w:tabs>
+          <w:tab w:val="num" w:pos="6480"/>
+        </w:tabs>
+        <w:ind w:left="6480" w:hanging="360"/>
+      </w:pPr>
+      <w:rPr>
+        <w:rFonts w:ascii="Wingdings" w:hAnsi="Wingdings" w:hint="default"/>
+        <w:sz w:val="20"/>
+      </w:rPr>
+    </w:lvl>
+  </w:abstractNum>
+  <w:abstractNum w:abstractNumId="3" w15:restartNumberingAfterBreak="0">
+    <w:nsid w:val="10717888"/>
+    <w:multiLevelType w:val="multilevel"/>
+    <w:tmpl w:val="FC96C740"/>
+    <w:lvl w:ilvl="0">
+      <w:start w:val="1"/>
+      <w:numFmt w:val="decimal"/>
+      <w:lvlText w:val="%1."/>
+      <w:lvlJc w:val="left"/>
+      <w:pPr>
+        <w:tabs>
+          <w:tab w:val="num" w:pos="720"/>
+        </w:tabs>
+        <w:ind w:left="720" w:hanging="360"/>
+      </w:pPr>
+      <w:rPr>
+        <w:rFonts w:hint="default"/>
+        <w:sz w:val="20"/>
+      </w:rPr>
+    </w:lvl>
+    <w:lvl w:ilvl="1" w:tentative="1">
+      <w:start w:val="1"/>
+      <w:numFmt w:val="bullet"/>
+      <w:lvlText w:val="o"/>
+      <w:lvlJc w:val="left"/>
+      <w:pPr>
+        <w:tabs>
+          <w:tab w:val="num" w:pos="1440"/>
+        </w:tabs>
+        <w:ind w:left="1440" w:hanging="360"/>
+      </w:pPr>
+      <w:rPr>
+        <w:rFonts w:ascii="Courier New" w:hAnsi="Courier New" w:hint="default"/>
+        <w:sz w:val="20"/>
+      </w:rPr>
+    </w:lvl>
+    <w:lvl w:ilvl="2" w:tentative="1">
+      <w:start w:val="1"/>
+      <w:numFmt w:val="bullet"/>
+      <w:lvlText w:val=""/>
+      <w:lvlJc w:val="left"/>
+      <w:pPr>
+        <w:tabs>
+          <w:tab w:val="num" w:pos="2160"/>
+        </w:tabs>
+        <w:ind w:left="2160" w:hanging="360"/>
+      </w:pPr>
+      <w:rPr>
+        <w:rFonts w:ascii="Wingdings" w:hAnsi="Wingdings" w:hint="default"/>
+        <w:sz w:val="20"/>
+      </w:rPr>
+    </w:lvl>
+    <w:lvl w:ilvl="3" w:tentative="1">
+      <w:start w:val="1"/>
+      <w:numFmt w:val="bullet"/>
+      <w:lvlText w:val=""/>
+      <w:lvlJc w:val="left"/>
+      <w:pPr>
+        <w:tabs>
+          <w:tab w:val="num" w:pos="2880"/>
+        </w:tabs>
+        <w:ind w:left="2880" w:hanging="360"/>
+      </w:pPr>
+      <w:rPr>
+        <w:rFonts w:ascii="Wingdings" w:hAnsi="Wingdings" w:hint="default"/>
+        <w:sz w:val="20"/>
+      </w:rPr>
+    </w:lvl>
+    <w:lvl w:ilvl="4" w:tentative="1">
+      <w:start w:val="1"/>
+      <w:numFmt w:val="bullet"/>
+      <w:lvlText w:val=""/>
+      <w:lvlJc w:val="left"/>
+      <w:pPr>
+        <w:tabs>
+          <w:tab w:val="num" w:pos="3600"/>
+        </w:tabs>
+        <w:ind w:left="3600" w:hanging="360"/>
+      </w:pPr>
+      <w:rPr>
+        <w:rFonts w:ascii="Wingdings" w:hAnsi="Wingdings" w:hint="default"/>
+        <w:sz w:val="20"/>
+      </w:rPr>
+    </w:lvl>
+    <w:lvl w:ilvl="5" w:tentative="1">
+      <w:start w:val="1"/>
+      <w:numFmt w:val="bullet"/>
+      <w:lvlText w:val=""/>
+      <w:lvlJc w:val="left"/>
+      <w:pPr>
+        <w:tabs>
+          <w:tab w:val="num" w:pos="4320"/>
+        </w:tabs>
+        <w:ind w:left="4320" w:hanging="360"/>
+      </w:pPr>
+      <w:rPr>
+        <w:rFonts w:ascii="Wingdings" w:hAnsi="Wingdings" w:hint="default"/>
+        <w:sz w:val="20"/>
+      </w:rPr>
+    </w:lvl>
+    <w:lvl w:ilvl="6" w:tentative="1">
+      <w:start w:val="1"/>
+      <w:numFmt w:val="bullet"/>
+      <w:lvlText w:val=""/>
+      <w:lvlJc w:val="left"/>
+      <w:pPr>
+        <w:tabs>
+          <w:tab w:val="num" w:pos="5040"/>
+        </w:tabs>
+        <w:ind w:left="5040" w:hanging="360"/>
+      </w:pPr>
+      <w:rPr>
+        <w:rFonts w:ascii="Wingdings" w:hAnsi="Wingdings" w:hint="default"/>
+        <w:sz w:val="20"/>
+      </w:rPr>
+    </w:lvl>
+    <w:lvl w:ilvl="7" w:tentative="1">
+      <w:start w:val="1"/>
+      <w:numFmt w:val="bullet"/>
+      <w:lvlText w:val=""/>
+      <w:lvlJc w:val="left"/>
+      <w:pPr>
+        <w:tabs>
+          <w:tab w:val="num" w:pos="5760"/>
+        </w:tabs>
+        <w:ind w:left="5760" w:hanging="360"/>
+      </w:pPr>
+      <w:rPr>
+        <w:rFonts w:ascii="Wingdings" w:hAnsi="Wingdings" w:hint="default"/>
+        <w:sz w:val="20"/>
+      </w:rPr>
+    </w:lvl>
+    <w:lvl w:ilvl="8" w:tentative="1">
+      <w:start w:val="1"/>
+      <w:numFmt w:val="bullet"/>
+      <w:lvlText w:val=""/>
+      <w:lvlJc w:val="left"/>
+      <w:pPr>
+        <w:tabs>
+          <w:tab w:val="num" w:pos="6480"/>
+        </w:tabs>
+        <w:ind w:left="6480" w:hanging="360"/>
+      </w:pPr>
+      <w:rPr>
+        <w:rFonts w:ascii="Wingdings" w:hAnsi="Wingdings" w:hint="default"/>
+        <w:sz w:val="20"/>
+      </w:rPr>
+    </w:lvl>
+  </w:abstractNum>
+  <w:abstractNum w:abstractNumId="4" w15:restartNumberingAfterBreak="0">
     <w:nsid w:val="148269CD"/>
     <w:multiLevelType w:val="hybridMultilevel"/>
     <w:tmpl w:val="920C7564"/>
@@ -9258,10 +9979,10 @@
       </w:rPr>
     </w:lvl>
   </w:abstractNum>
-  <w:abstractNum w:abstractNumId="3" w15:restartNumberingAfterBreak="0">
-    <w:nsid w:val="40D03D6B"/>
+  <w:abstractNum w:abstractNumId="5" w15:restartNumberingAfterBreak="0">
+    <w:nsid w:val="1CF76997"/>
     <w:multiLevelType w:val="multilevel"/>
-    <w:tmpl w:val="D688AE5E"/>
+    <w:tmpl w:val="14100366"/>
     <w:lvl w:ilvl="0">
       <w:start w:val="1"/>
       <w:numFmt w:val="bullet"/>
@@ -9407,10 +10128,10 @@
       </w:rPr>
     </w:lvl>
   </w:abstractNum>
-  <w:abstractNum w:abstractNumId="4" w15:restartNumberingAfterBreak="0">
-    <w:nsid w:val="610C4DDE"/>
+  <w:abstractNum w:abstractNumId="6" w15:restartNumberingAfterBreak="0">
+    <w:nsid w:val="1E694B00"/>
     <w:multiLevelType w:val="multilevel"/>
-    <w:tmpl w:val="1DDE1B7E"/>
+    <w:tmpl w:val="14100366"/>
     <w:lvl w:ilvl="0">
       <w:start w:val="1"/>
       <w:numFmt w:val="bullet"/>
@@ -9556,20 +10277,1242 @@
       </w:rPr>
     </w:lvl>
   </w:abstractNum>
+  <w:abstractNum w:abstractNumId="7" w15:restartNumberingAfterBreak="0">
+    <w:nsid w:val="22A00EC6"/>
+    <w:multiLevelType w:val="multilevel"/>
+    <w:tmpl w:val="FC96C740"/>
+    <w:lvl w:ilvl="0">
+      <w:start w:val="1"/>
+      <w:numFmt w:val="decimal"/>
+      <w:lvlText w:val="%1."/>
+      <w:lvlJc w:val="left"/>
+      <w:pPr>
+        <w:tabs>
+          <w:tab w:val="num" w:pos="720"/>
+        </w:tabs>
+        <w:ind w:left="720" w:hanging="360"/>
+      </w:pPr>
+      <w:rPr>
+        <w:rFonts w:hint="default"/>
+        <w:sz w:val="20"/>
+      </w:rPr>
+    </w:lvl>
+    <w:lvl w:ilvl="1" w:tentative="1">
+      <w:start w:val="1"/>
+      <w:numFmt w:val="bullet"/>
+      <w:lvlText w:val="o"/>
+      <w:lvlJc w:val="left"/>
+      <w:pPr>
+        <w:tabs>
+          <w:tab w:val="num" w:pos="1440"/>
+        </w:tabs>
+        <w:ind w:left="1440" w:hanging="360"/>
+      </w:pPr>
+      <w:rPr>
+        <w:rFonts w:ascii="Courier New" w:hAnsi="Courier New" w:hint="default"/>
+        <w:sz w:val="20"/>
+      </w:rPr>
+    </w:lvl>
+    <w:lvl w:ilvl="2" w:tentative="1">
+      <w:start w:val="1"/>
+      <w:numFmt w:val="bullet"/>
+      <w:lvlText w:val=""/>
+      <w:lvlJc w:val="left"/>
+      <w:pPr>
+        <w:tabs>
+          <w:tab w:val="num" w:pos="2160"/>
+        </w:tabs>
+        <w:ind w:left="2160" w:hanging="360"/>
+      </w:pPr>
+      <w:rPr>
+        <w:rFonts w:ascii="Wingdings" w:hAnsi="Wingdings" w:hint="default"/>
+        <w:sz w:val="20"/>
+      </w:rPr>
+    </w:lvl>
+    <w:lvl w:ilvl="3" w:tentative="1">
+      <w:start w:val="1"/>
+      <w:numFmt w:val="bullet"/>
+      <w:lvlText w:val=""/>
+      <w:lvlJc w:val="left"/>
+      <w:pPr>
+        <w:tabs>
+          <w:tab w:val="num" w:pos="2880"/>
+        </w:tabs>
+        <w:ind w:left="2880" w:hanging="360"/>
+      </w:pPr>
+      <w:rPr>
+        <w:rFonts w:ascii="Wingdings" w:hAnsi="Wingdings" w:hint="default"/>
+        <w:sz w:val="20"/>
+      </w:rPr>
+    </w:lvl>
+    <w:lvl w:ilvl="4" w:tentative="1">
+      <w:start w:val="1"/>
+      <w:numFmt w:val="bullet"/>
+      <w:lvlText w:val=""/>
+      <w:lvlJc w:val="left"/>
+      <w:pPr>
+        <w:tabs>
+          <w:tab w:val="num" w:pos="3600"/>
+        </w:tabs>
+        <w:ind w:left="3600" w:hanging="360"/>
+      </w:pPr>
+      <w:rPr>
+        <w:rFonts w:ascii="Wingdings" w:hAnsi="Wingdings" w:hint="default"/>
+        <w:sz w:val="20"/>
+      </w:rPr>
+    </w:lvl>
+    <w:lvl w:ilvl="5" w:tentative="1">
+      <w:start w:val="1"/>
+      <w:numFmt w:val="bullet"/>
+      <w:lvlText w:val=""/>
+      <w:lvlJc w:val="left"/>
+      <w:pPr>
+        <w:tabs>
+          <w:tab w:val="num" w:pos="4320"/>
+        </w:tabs>
+        <w:ind w:left="4320" w:hanging="360"/>
+      </w:pPr>
+      <w:rPr>
+        <w:rFonts w:ascii="Wingdings" w:hAnsi="Wingdings" w:hint="default"/>
+        <w:sz w:val="20"/>
+      </w:rPr>
+    </w:lvl>
+    <w:lvl w:ilvl="6" w:tentative="1">
+      <w:start w:val="1"/>
+      <w:numFmt w:val="bullet"/>
+      <w:lvlText w:val=""/>
+      <w:lvlJc w:val="left"/>
+      <w:pPr>
+        <w:tabs>
+          <w:tab w:val="num" w:pos="5040"/>
+        </w:tabs>
+        <w:ind w:left="5040" w:hanging="360"/>
+      </w:pPr>
+      <w:rPr>
+        <w:rFonts w:ascii="Wingdings" w:hAnsi="Wingdings" w:hint="default"/>
+        <w:sz w:val="20"/>
+      </w:rPr>
+    </w:lvl>
+    <w:lvl w:ilvl="7" w:tentative="1">
+      <w:start w:val="1"/>
+      <w:numFmt w:val="bullet"/>
+      <w:lvlText w:val=""/>
+      <w:lvlJc w:val="left"/>
+      <w:pPr>
+        <w:tabs>
+          <w:tab w:val="num" w:pos="5760"/>
+        </w:tabs>
+        <w:ind w:left="5760" w:hanging="360"/>
+      </w:pPr>
+      <w:rPr>
+        <w:rFonts w:ascii="Wingdings" w:hAnsi="Wingdings" w:hint="default"/>
+        <w:sz w:val="20"/>
+      </w:rPr>
+    </w:lvl>
+    <w:lvl w:ilvl="8" w:tentative="1">
+      <w:start w:val="1"/>
+      <w:numFmt w:val="bullet"/>
+      <w:lvlText w:val=""/>
+      <w:lvlJc w:val="left"/>
+      <w:pPr>
+        <w:tabs>
+          <w:tab w:val="num" w:pos="6480"/>
+        </w:tabs>
+        <w:ind w:left="6480" w:hanging="360"/>
+      </w:pPr>
+      <w:rPr>
+        <w:rFonts w:ascii="Wingdings" w:hAnsi="Wingdings" w:hint="default"/>
+        <w:sz w:val="20"/>
+      </w:rPr>
+    </w:lvl>
+  </w:abstractNum>
+  <w:abstractNum w:abstractNumId="8" w15:restartNumberingAfterBreak="0">
+    <w:nsid w:val="31B243EE"/>
+    <w:multiLevelType w:val="multilevel"/>
+    <w:tmpl w:val="14100366"/>
+    <w:lvl w:ilvl="0">
+      <w:start w:val="1"/>
+      <w:numFmt w:val="bullet"/>
+      <w:lvlText w:val=""/>
+      <w:lvlJc w:val="left"/>
+      <w:pPr>
+        <w:tabs>
+          <w:tab w:val="num" w:pos="720"/>
+        </w:tabs>
+        <w:ind w:left="720" w:hanging="360"/>
+      </w:pPr>
+      <w:rPr>
+        <w:rFonts w:ascii="Symbol" w:hAnsi="Symbol" w:hint="default"/>
+        <w:sz w:val="20"/>
+      </w:rPr>
+    </w:lvl>
+    <w:lvl w:ilvl="1" w:tentative="1">
+      <w:start w:val="1"/>
+      <w:numFmt w:val="bullet"/>
+      <w:lvlText w:val="o"/>
+      <w:lvlJc w:val="left"/>
+      <w:pPr>
+        <w:tabs>
+          <w:tab w:val="num" w:pos="1440"/>
+        </w:tabs>
+        <w:ind w:left="1440" w:hanging="360"/>
+      </w:pPr>
+      <w:rPr>
+        <w:rFonts w:ascii="Courier New" w:hAnsi="Courier New" w:hint="default"/>
+        <w:sz w:val="20"/>
+      </w:rPr>
+    </w:lvl>
+    <w:lvl w:ilvl="2" w:tentative="1">
+      <w:start w:val="1"/>
+      <w:numFmt w:val="bullet"/>
+      <w:lvlText w:val=""/>
+      <w:lvlJc w:val="left"/>
+      <w:pPr>
+        <w:tabs>
+          <w:tab w:val="num" w:pos="2160"/>
+        </w:tabs>
+        <w:ind w:left="2160" w:hanging="360"/>
+      </w:pPr>
+      <w:rPr>
+        <w:rFonts w:ascii="Wingdings" w:hAnsi="Wingdings" w:hint="default"/>
+        <w:sz w:val="20"/>
+      </w:rPr>
+    </w:lvl>
+    <w:lvl w:ilvl="3" w:tentative="1">
+      <w:start w:val="1"/>
+      <w:numFmt w:val="bullet"/>
+      <w:lvlText w:val=""/>
+      <w:lvlJc w:val="left"/>
+      <w:pPr>
+        <w:tabs>
+          <w:tab w:val="num" w:pos="2880"/>
+        </w:tabs>
+        <w:ind w:left="2880" w:hanging="360"/>
+      </w:pPr>
+      <w:rPr>
+        <w:rFonts w:ascii="Wingdings" w:hAnsi="Wingdings" w:hint="default"/>
+        <w:sz w:val="20"/>
+      </w:rPr>
+    </w:lvl>
+    <w:lvl w:ilvl="4" w:tentative="1">
+      <w:start w:val="1"/>
+      <w:numFmt w:val="bullet"/>
+      <w:lvlText w:val=""/>
+      <w:lvlJc w:val="left"/>
+      <w:pPr>
+        <w:tabs>
+          <w:tab w:val="num" w:pos="3600"/>
+        </w:tabs>
+        <w:ind w:left="3600" w:hanging="360"/>
+      </w:pPr>
+      <w:rPr>
+        <w:rFonts w:ascii="Wingdings" w:hAnsi="Wingdings" w:hint="default"/>
+        <w:sz w:val="20"/>
+      </w:rPr>
+    </w:lvl>
+    <w:lvl w:ilvl="5" w:tentative="1">
+      <w:start w:val="1"/>
+      <w:numFmt w:val="bullet"/>
+      <w:lvlText w:val=""/>
+      <w:lvlJc w:val="left"/>
+      <w:pPr>
+        <w:tabs>
+          <w:tab w:val="num" w:pos="4320"/>
+        </w:tabs>
+        <w:ind w:left="4320" w:hanging="360"/>
+      </w:pPr>
+      <w:rPr>
+        <w:rFonts w:ascii="Wingdings" w:hAnsi="Wingdings" w:hint="default"/>
+        <w:sz w:val="20"/>
+      </w:rPr>
+    </w:lvl>
+    <w:lvl w:ilvl="6" w:tentative="1">
+      <w:start w:val="1"/>
+      <w:numFmt w:val="bullet"/>
+      <w:lvlText w:val=""/>
+      <w:lvlJc w:val="left"/>
+      <w:pPr>
+        <w:tabs>
+          <w:tab w:val="num" w:pos="5040"/>
+        </w:tabs>
+        <w:ind w:left="5040" w:hanging="360"/>
+      </w:pPr>
+      <w:rPr>
+        <w:rFonts w:ascii="Wingdings" w:hAnsi="Wingdings" w:hint="default"/>
+        <w:sz w:val="20"/>
+      </w:rPr>
+    </w:lvl>
+    <w:lvl w:ilvl="7" w:tentative="1">
+      <w:start w:val="1"/>
+      <w:numFmt w:val="bullet"/>
+      <w:lvlText w:val=""/>
+      <w:lvlJc w:val="left"/>
+      <w:pPr>
+        <w:tabs>
+          <w:tab w:val="num" w:pos="5760"/>
+        </w:tabs>
+        <w:ind w:left="5760" w:hanging="360"/>
+      </w:pPr>
+      <w:rPr>
+        <w:rFonts w:ascii="Wingdings" w:hAnsi="Wingdings" w:hint="default"/>
+        <w:sz w:val="20"/>
+      </w:rPr>
+    </w:lvl>
+    <w:lvl w:ilvl="8" w:tentative="1">
+      <w:start w:val="1"/>
+      <w:numFmt w:val="bullet"/>
+      <w:lvlText w:val=""/>
+      <w:lvlJc w:val="left"/>
+      <w:pPr>
+        <w:tabs>
+          <w:tab w:val="num" w:pos="6480"/>
+        </w:tabs>
+        <w:ind w:left="6480" w:hanging="360"/>
+      </w:pPr>
+      <w:rPr>
+        <w:rFonts w:ascii="Wingdings" w:hAnsi="Wingdings" w:hint="default"/>
+        <w:sz w:val="20"/>
+      </w:rPr>
+    </w:lvl>
+  </w:abstractNum>
+  <w:abstractNum w:abstractNumId="9" w15:restartNumberingAfterBreak="0">
+    <w:nsid w:val="40D03D6B"/>
+    <w:multiLevelType w:val="multilevel"/>
+    <w:tmpl w:val="FC96C740"/>
+    <w:lvl w:ilvl="0">
+      <w:start w:val="1"/>
+      <w:numFmt w:val="decimal"/>
+      <w:lvlText w:val="%1."/>
+      <w:lvlJc w:val="left"/>
+      <w:pPr>
+        <w:tabs>
+          <w:tab w:val="num" w:pos="720"/>
+        </w:tabs>
+        <w:ind w:left="720" w:hanging="360"/>
+      </w:pPr>
+      <w:rPr>
+        <w:rFonts w:hint="default"/>
+        <w:sz w:val="20"/>
+      </w:rPr>
+    </w:lvl>
+    <w:lvl w:ilvl="1" w:tentative="1">
+      <w:start w:val="1"/>
+      <w:numFmt w:val="bullet"/>
+      <w:lvlText w:val="o"/>
+      <w:lvlJc w:val="left"/>
+      <w:pPr>
+        <w:tabs>
+          <w:tab w:val="num" w:pos="1440"/>
+        </w:tabs>
+        <w:ind w:left="1440" w:hanging="360"/>
+      </w:pPr>
+      <w:rPr>
+        <w:rFonts w:ascii="Courier New" w:hAnsi="Courier New" w:hint="default"/>
+        <w:sz w:val="20"/>
+      </w:rPr>
+    </w:lvl>
+    <w:lvl w:ilvl="2" w:tentative="1">
+      <w:start w:val="1"/>
+      <w:numFmt w:val="bullet"/>
+      <w:lvlText w:val=""/>
+      <w:lvlJc w:val="left"/>
+      <w:pPr>
+        <w:tabs>
+          <w:tab w:val="num" w:pos="2160"/>
+        </w:tabs>
+        <w:ind w:left="2160" w:hanging="360"/>
+      </w:pPr>
+      <w:rPr>
+        <w:rFonts w:ascii="Wingdings" w:hAnsi="Wingdings" w:hint="default"/>
+        <w:sz w:val="20"/>
+      </w:rPr>
+    </w:lvl>
+    <w:lvl w:ilvl="3" w:tentative="1">
+      <w:start w:val="1"/>
+      <w:numFmt w:val="bullet"/>
+      <w:lvlText w:val=""/>
+      <w:lvlJc w:val="left"/>
+      <w:pPr>
+        <w:tabs>
+          <w:tab w:val="num" w:pos="2880"/>
+        </w:tabs>
+        <w:ind w:left="2880" w:hanging="360"/>
+      </w:pPr>
+      <w:rPr>
+        <w:rFonts w:ascii="Wingdings" w:hAnsi="Wingdings" w:hint="default"/>
+        <w:sz w:val="20"/>
+      </w:rPr>
+    </w:lvl>
+    <w:lvl w:ilvl="4" w:tentative="1">
+      <w:start w:val="1"/>
+      <w:numFmt w:val="bullet"/>
+      <w:lvlText w:val=""/>
+      <w:lvlJc w:val="left"/>
+      <w:pPr>
+        <w:tabs>
+          <w:tab w:val="num" w:pos="3600"/>
+        </w:tabs>
+        <w:ind w:left="3600" w:hanging="360"/>
+      </w:pPr>
+      <w:rPr>
+        <w:rFonts w:ascii="Wingdings" w:hAnsi="Wingdings" w:hint="default"/>
+        <w:sz w:val="20"/>
+      </w:rPr>
+    </w:lvl>
+    <w:lvl w:ilvl="5" w:tentative="1">
+      <w:start w:val="1"/>
+      <w:numFmt w:val="bullet"/>
+      <w:lvlText w:val=""/>
+      <w:lvlJc w:val="left"/>
+      <w:pPr>
+        <w:tabs>
+          <w:tab w:val="num" w:pos="4320"/>
+        </w:tabs>
+        <w:ind w:left="4320" w:hanging="360"/>
+      </w:pPr>
+      <w:rPr>
+        <w:rFonts w:ascii="Wingdings" w:hAnsi="Wingdings" w:hint="default"/>
+        <w:sz w:val="20"/>
+      </w:rPr>
+    </w:lvl>
+    <w:lvl w:ilvl="6" w:tentative="1">
+      <w:start w:val="1"/>
+      <w:numFmt w:val="bullet"/>
+      <w:lvlText w:val=""/>
+      <w:lvlJc w:val="left"/>
+      <w:pPr>
+        <w:tabs>
+          <w:tab w:val="num" w:pos="5040"/>
+        </w:tabs>
+        <w:ind w:left="5040" w:hanging="360"/>
+      </w:pPr>
+      <w:rPr>
+        <w:rFonts w:ascii="Wingdings" w:hAnsi="Wingdings" w:hint="default"/>
+        <w:sz w:val="20"/>
+      </w:rPr>
+    </w:lvl>
+    <w:lvl w:ilvl="7" w:tentative="1">
+      <w:start w:val="1"/>
+      <w:numFmt w:val="bullet"/>
+      <w:lvlText w:val=""/>
+      <w:lvlJc w:val="left"/>
+      <w:pPr>
+        <w:tabs>
+          <w:tab w:val="num" w:pos="5760"/>
+        </w:tabs>
+        <w:ind w:left="5760" w:hanging="360"/>
+      </w:pPr>
+      <w:rPr>
+        <w:rFonts w:ascii="Wingdings" w:hAnsi="Wingdings" w:hint="default"/>
+        <w:sz w:val="20"/>
+      </w:rPr>
+    </w:lvl>
+    <w:lvl w:ilvl="8" w:tentative="1">
+      <w:start w:val="1"/>
+      <w:numFmt w:val="bullet"/>
+      <w:lvlText w:val=""/>
+      <w:lvlJc w:val="left"/>
+      <w:pPr>
+        <w:tabs>
+          <w:tab w:val="num" w:pos="6480"/>
+        </w:tabs>
+        <w:ind w:left="6480" w:hanging="360"/>
+      </w:pPr>
+      <w:rPr>
+        <w:rFonts w:ascii="Wingdings" w:hAnsi="Wingdings" w:hint="default"/>
+        <w:sz w:val="20"/>
+      </w:rPr>
+    </w:lvl>
+  </w:abstractNum>
+  <w:abstractNum w:abstractNumId="10" w15:restartNumberingAfterBreak="0">
+    <w:nsid w:val="4CA100BE"/>
+    <w:multiLevelType w:val="multilevel"/>
+    <w:tmpl w:val="FC96C740"/>
+    <w:lvl w:ilvl="0">
+      <w:start w:val="1"/>
+      <w:numFmt w:val="decimal"/>
+      <w:lvlText w:val="%1."/>
+      <w:lvlJc w:val="left"/>
+      <w:pPr>
+        <w:tabs>
+          <w:tab w:val="num" w:pos="720"/>
+        </w:tabs>
+        <w:ind w:left="720" w:hanging="360"/>
+      </w:pPr>
+      <w:rPr>
+        <w:rFonts w:hint="default"/>
+        <w:sz w:val="20"/>
+      </w:rPr>
+    </w:lvl>
+    <w:lvl w:ilvl="1" w:tentative="1">
+      <w:start w:val="1"/>
+      <w:numFmt w:val="bullet"/>
+      <w:lvlText w:val="o"/>
+      <w:lvlJc w:val="left"/>
+      <w:pPr>
+        <w:tabs>
+          <w:tab w:val="num" w:pos="1440"/>
+        </w:tabs>
+        <w:ind w:left="1440" w:hanging="360"/>
+      </w:pPr>
+      <w:rPr>
+        <w:rFonts w:ascii="Courier New" w:hAnsi="Courier New" w:hint="default"/>
+        <w:sz w:val="20"/>
+      </w:rPr>
+    </w:lvl>
+    <w:lvl w:ilvl="2" w:tentative="1">
+      <w:start w:val="1"/>
+      <w:numFmt w:val="bullet"/>
+      <w:lvlText w:val=""/>
+      <w:lvlJc w:val="left"/>
+      <w:pPr>
+        <w:tabs>
+          <w:tab w:val="num" w:pos="2160"/>
+        </w:tabs>
+        <w:ind w:left="2160" w:hanging="360"/>
+      </w:pPr>
+      <w:rPr>
+        <w:rFonts w:ascii="Wingdings" w:hAnsi="Wingdings" w:hint="default"/>
+        <w:sz w:val="20"/>
+      </w:rPr>
+    </w:lvl>
+    <w:lvl w:ilvl="3" w:tentative="1">
+      <w:start w:val="1"/>
+      <w:numFmt w:val="bullet"/>
+      <w:lvlText w:val=""/>
+      <w:lvlJc w:val="left"/>
+      <w:pPr>
+        <w:tabs>
+          <w:tab w:val="num" w:pos="2880"/>
+        </w:tabs>
+        <w:ind w:left="2880" w:hanging="360"/>
+      </w:pPr>
+      <w:rPr>
+        <w:rFonts w:ascii="Wingdings" w:hAnsi="Wingdings" w:hint="default"/>
+        <w:sz w:val="20"/>
+      </w:rPr>
+    </w:lvl>
+    <w:lvl w:ilvl="4" w:tentative="1">
+      <w:start w:val="1"/>
+      <w:numFmt w:val="bullet"/>
+      <w:lvlText w:val=""/>
+      <w:lvlJc w:val="left"/>
+      <w:pPr>
+        <w:tabs>
+          <w:tab w:val="num" w:pos="3600"/>
+        </w:tabs>
+        <w:ind w:left="3600" w:hanging="360"/>
+      </w:pPr>
+      <w:rPr>
+        <w:rFonts w:ascii="Wingdings" w:hAnsi="Wingdings" w:hint="default"/>
+        <w:sz w:val="20"/>
+      </w:rPr>
+    </w:lvl>
+    <w:lvl w:ilvl="5" w:tentative="1">
+      <w:start w:val="1"/>
+      <w:numFmt w:val="bullet"/>
+      <w:lvlText w:val=""/>
+      <w:lvlJc w:val="left"/>
+      <w:pPr>
+        <w:tabs>
+          <w:tab w:val="num" w:pos="4320"/>
+        </w:tabs>
+        <w:ind w:left="4320" w:hanging="360"/>
+      </w:pPr>
+      <w:rPr>
+        <w:rFonts w:ascii="Wingdings" w:hAnsi="Wingdings" w:hint="default"/>
+        <w:sz w:val="20"/>
+      </w:rPr>
+    </w:lvl>
+    <w:lvl w:ilvl="6" w:tentative="1">
+      <w:start w:val="1"/>
+      <w:numFmt w:val="bullet"/>
+      <w:lvlText w:val=""/>
+      <w:lvlJc w:val="left"/>
+      <w:pPr>
+        <w:tabs>
+          <w:tab w:val="num" w:pos="5040"/>
+        </w:tabs>
+        <w:ind w:left="5040" w:hanging="360"/>
+      </w:pPr>
+      <w:rPr>
+        <w:rFonts w:ascii="Wingdings" w:hAnsi="Wingdings" w:hint="default"/>
+        <w:sz w:val="20"/>
+      </w:rPr>
+    </w:lvl>
+    <w:lvl w:ilvl="7" w:tentative="1">
+      <w:start w:val="1"/>
+      <w:numFmt w:val="bullet"/>
+      <w:lvlText w:val=""/>
+      <w:lvlJc w:val="left"/>
+      <w:pPr>
+        <w:tabs>
+          <w:tab w:val="num" w:pos="5760"/>
+        </w:tabs>
+        <w:ind w:left="5760" w:hanging="360"/>
+      </w:pPr>
+      <w:rPr>
+        <w:rFonts w:ascii="Wingdings" w:hAnsi="Wingdings" w:hint="default"/>
+        <w:sz w:val="20"/>
+      </w:rPr>
+    </w:lvl>
+    <w:lvl w:ilvl="8" w:tentative="1">
+      <w:start w:val="1"/>
+      <w:numFmt w:val="bullet"/>
+      <w:lvlText w:val=""/>
+      <w:lvlJc w:val="left"/>
+      <w:pPr>
+        <w:tabs>
+          <w:tab w:val="num" w:pos="6480"/>
+        </w:tabs>
+        <w:ind w:left="6480" w:hanging="360"/>
+      </w:pPr>
+      <w:rPr>
+        <w:rFonts w:ascii="Wingdings" w:hAnsi="Wingdings" w:hint="default"/>
+        <w:sz w:val="20"/>
+      </w:rPr>
+    </w:lvl>
+  </w:abstractNum>
+  <w:abstractNum w:abstractNumId="11" w15:restartNumberingAfterBreak="0">
+    <w:nsid w:val="4D4C23BD"/>
+    <w:multiLevelType w:val="multilevel"/>
+    <w:tmpl w:val="14100366"/>
+    <w:lvl w:ilvl="0">
+      <w:start w:val="1"/>
+      <w:numFmt w:val="bullet"/>
+      <w:lvlText w:val=""/>
+      <w:lvlJc w:val="left"/>
+      <w:pPr>
+        <w:tabs>
+          <w:tab w:val="num" w:pos="720"/>
+        </w:tabs>
+        <w:ind w:left="720" w:hanging="360"/>
+      </w:pPr>
+      <w:rPr>
+        <w:rFonts w:ascii="Symbol" w:hAnsi="Symbol" w:hint="default"/>
+        <w:sz w:val="20"/>
+      </w:rPr>
+    </w:lvl>
+    <w:lvl w:ilvl="1" w:tentative="1">
+      <w:start w:val="1"/>
+      <w:numFmt w:val="bullet"/>
+      <w:lvlText w:val="o"/>
+      <w:lvlJc w:val="left"/>
+      <w:pPr>
+        <w:tabs>
+          <w:tab w:val="num" w:pos="1440"/>
+        </w:tabs>
+        <w:ind w:left="1440" w:hanging="360"/>
+      </w:pPr>
+      <w:rPr>
+        <w:rFonts w:ascii="Courier New" w:hAnsi="Courier New" w:hint="default"/>
+        <w:sz w:val="20"/>
+      </w:rPr>
+    </w:lvl>
+    <w:lvl w:ilvl="2" w:tentative="1">
+      <w:start w:val="1"/>
+      <w:numFmt w:val="bullet"/>
+      <w:lvlText w:val=""/>
+      <w:lvlJc w:val="left"/>
+      <w:pPr>
+        <w:tabs>
+          <w:tab w:val="num" w:pos="2160"/>
+        </w:tabs>
+        <w:ind w:left="2160" w:hanging="360"/>
+      </w:pPr>
+      <w:rPr>
+        <w:rFonts w:ascii="Wingdings" w:hAnsi="Wingdings" w:hint="default"/>
+        <w:sz w:val="20"/>
+      </w:rPr>
+    </w:lvl>
+    <w:lvl w:ilvl="3" w:tentative="1">
+      <w:start w:val="1"/>
+      <w:numFmt w:val="bullet"/>
+      <w:lvlText w:val=""/>
+      <w:lvlJc w:val="left"/>
+      <w:pPr>
+        <w:tabs>
+          <w:tab w:val="num" w:pos="2880"/>
+        </w:tabs>
+        <w:ind w:left="2880" w:hanging="360"/>
+      </w:pPr>
+      <w:rPr>
+        <w:rFonts w:ascii="Wingdings" w:hAnsi="Wingdings" w:hint="default"/>
+        <w:sz w:val="20"/>
+      </w:rPr>
+    </w:lvl>
+    <w:lvl w:ilvl="4" w:tentative="1">
+      <w:start w:val="1"/>
+      <w:numFmt w:val="bullet"/>
+      <w:lvlText w:val=""/>
+      <w:lvlJc w:val="left"/>
+      <w:pPr>
+        <w:tabs>
+          <w:tab w:val="num" w:pos="3600"/>
+        </w:tabs>
+        <w:ind w:left="3600" w:hanging="360"/>
+      </w:pPr>
+      <w:rPr>
+        <w:rFonts w:ascii="Wingdings" w:hAnsi="Wingdings" w:hint="default"/>
+        <w:sz w:val="20"/>
+      </w:rPr>
+    </w:lvl>
+    <w:lvl w:ilvl="5" w:tentative="1">
+      <w:start w:val="1"/>
+      <w:numFmt w:val="bullet"/>
+      <w:lvlText w:val=""/>
+      <w:lvlJc w:val="left"/>
+      <w:pPr>
+        <w:tabs>
+          <w:tab w:val="num" w:pos="4320"/>
+        </w:tabs>
+        <w:ind w:left="4320" w:hanging="360"/>
+      </w:pPr>
+      <w:rPr>
+        <w:rFonts w:ascii="Wingdings" w:hAnsi="Wingdings" w:hint="default"/>
+        <w:sz w:val="20"/>
+      </w:rPr>
+    </w:lvl>
+    <w:lvl w:ilvl="6" w:tentative="1">
+      <w:start w:val="1"/>
+      <w:numFmt w:val="bullet"/>
+      <w:lvlText w:val=""/>
+      <w:lvlJc w:val="left"/>
+      <w:pPr>
+        <w:tabs>
+          <w:tab w:val="num" w:pos="5040"/>
+        </w:tabs>
+        <w:ind w:left="5040" w:hanging="360"/>
+      </w:pPr>
+      <w:rPr>
+        <w:rFonts w:ascii="Wingdings" w:hAnsi="Wingdings" w:hint="default"/>
+        <w:sz w:val="20"/>
+      </w:rPr>
+    </w:lvl>
+    <w:lvl w:ilvl="7" w:tentative="1">
+      <w:start w:val="1"/>
+      <w:numFmt w:val="bullet"/>
+      <w:lvlText w:val=""/>
+      <w:lvlJc w:val="left"/>
+      <w:pPr>
+        <w:tabs>
+          <w:tab w:val="num" w:pos="5760"/>
+        </w:tabs>
+        <w:ind w:left="5760" w:hanging="360"/>
+      </w:pPr>
+      <w:rPr>
+        <w:rFonts w:ascii="Wingdings" w:hAnsi="Wingdings" w:hint="default"/>
+        <w:sz w:val="20"/>
+      </w:rPr>
+    </w:lvl>
+    <w:lvl w:ilvl="8" w:tentative="1">
+      <w:start w:val="1"/>
+      <w:numFmt w:val="bullet"/>
+      <w:lvlText w:val=""/>
+      <w:lvlJc w:val="left"/>
+      <w:pPr>
+        <w:tabs>
+          <w:tab w:val="num" w:pos="6480"/>
+        </w:tabs>
+        <w:ind w:left="6480" w:hanging="360"/>
+      </w:pPr>
+      <w:rPr>
+        <w:rFonts w:ascii="Wingdings" w:hAnsi="Wingdings" w:hint="default"/>
+        <w:sz w:val="20"/>
+      </w:rPr>
+    </w:lvl>
+  </w:abstractNum>
+  <w:abstractNum w:abstractNumId="12" w15:restartNumberingAfterBreak="0">
+    <w:nsid w:val="610C4DDE"/>
+    <w:multiLevelType w:val="multilevel"/>
+    <w:tmpl w:val="FC96C740"/>
+    <w:lvl w:ilvl="0">
+      <w:start w:val="1"/>
+      <w:numFmt w:val="decimal"/>
+      <w:lvlText w:val="%1."/>
+      <w:lvlJc w:val="left"/>
+      <w:pPr>
+        <w:tabs>
+          <w:tab w:val="num" w:pos="720"/>
+        </w:tabs>
+        <w:ind w:left="720" w:hanging="360"/>
+      </w:pPr>
+      <w:rPr>
+        <w:rFonts w:hint="default"/>
+        <w:sz w:val="20"/>
+      </w:rPr>
+    </w:lvl>
+    <w:lvl w:ilvl="1" w:tentative="1">
+      <w:start w:val="1"/>
+      <w:numFmt w:val="bullet"/>
+      <w:lvlText w:val="o"/>
+      <w:lvlJc w:val="left"/>
+      <w:pPr>
+        <w:tabs>
+          <w:tab w:val="num" w:pos="1440"/>
+        </w:tabs>
+        <w:ind w:left="1440" w:hanging="360"/>
+      </w:pPr>
+      <w:rPr>
+        <w:rFonts w:ascii="Courier New" w:hAnsi="Courier New" w:hint="default"/>
+        <w:sz w:val="20"/>
+      </w:rPr>
+    </w:lvl>
+    <w:lvl w:ilvl="2" w:tentative="1">
+      <w:start w:val="1"/>
+      <w:numFmt w:val="bullet"/>
+      <w:lvlText w:val=""/>
+      <w:lvlJc w:val="left"/>
+      <w:pPr>
+        <w:tabs>
+          <w:tab w:val="num" w:pos="2160"/>
+        </w:tabs>
+        <w:ind w:left="2160" w:hanging="360"/>
+      </w:pPr>
+      <w:rPr>
+        <w:rFonts w:ascii="Wingdings" w:hAnsi="Wingdings" w:hint="default"/>
+        <w:sz w:val="20"/>
+      </w:rPr>
+    </w:lvl>
+    <w:lvl w:ilvl="3" w:tentative="1">
+      <w:start w:val="1"/>
+      <w:numFmt w:val="bullet"/>
+      <w:lvlText w:val=""/>
+      <w:lvlJc w:val="left"/>
+      <w:pPr>
+        <w:tabs>
+          <w:tab w:val="num" w:pos="2880"/>
+        </w:tabs>
+        <w:ind w:left="2880" w:hanging="360"/>
+      </w:pPr>
+      <w:rPr>
+        <w:rFonts w:ascii="Wingdings" w:hAnsi="Wingdings" w:hint="default"/>
+        <w:sz w:val="20"/>
+      </w:rPr>
+    </w:lvl>
+    <w:lvl w:ilvl="4" w:tentative="1">
+      <w:start w:val="1"/>
+      <w:numFmt w:val="bullet"/>
+      <w:lvlText w:val=""/>
+      <w:lvlJc w:val="left"/>
+      <w:pPr>
+        <w:tabs>
+          <w:tab w:val="num" w:pos="3600"/>
+        </w:tabs>
+        <w:ind w:left="3600" w:hanging="360"/>
+      </w:pPr>
+      <w:rPr>
+        <w:rFonts w:ascii="Wingdings" w:hAnsi="Wingdings" w:hint="default"/>
+        <w:sz w:val="20"/>
+      </w:rPr>
+    </w:lvl>
+    <w:lvl w:ilvl="5" w:tentative="1">
+      <w:start w:val="1"/>
+      <w:numFmt w:val="bullet"/>
+      <w:lvlText w:val=""/>
+      <w:lvlJc w:val="left"/>
+      <w:pPr>
+        <w:tabs>
+          <w:tab w:val="num" w:pos="4320"/>
+        </w:tabs>
+        <w:ind w:left="4320" w:hanging="360"/>
+      </w:pPr>
+      <w:rPr>
+        <w:rFonts w:ascii="Wingdings" w:hAnsi="Wingdings" w:hint="default"/>
+        <w:sz w:val="20"/>
+      </w:rPr>
+    </w:lvl>
+    <w:lvl w:ilvl="6" w:tentative="1">
+      <w:start w:val="1"/>
+      <w:numFmt w:val="bullet"/>
+      <w:lvlText w:val=""/>
+      <w:lvlJc w:val="left"/>
+      <w:pPr>
+        <w:tabs>
+          <w:tab w:val="num" w:pos="5040"/>
+        </w:tabs>
+        <w:ind w:left="5040" w:hanging="360"/>
+      </w:pPr>
+      <w:rPr>
+        <w:rFonts w:ascii="Wingdings" w:hAnsi="Wingdings" w:hint="default"/>
+        <w:sz w:val="20"/>
+      </w:rPr>
+    </w:lvl>
+    <w:lvl w:ilvl="7" w:tentative="1">
+      <w:start w:val="1"/>
+      <w:numFmt w:val="bullet"/>
+      <w:lvlText w:val=""/>
+      <w:lvlJc w:val="left"/>
+      <w:pPr>
+        <w:tabs>
+          <w:tab w:val="num" w:pos="5760"/>
+        </w:tabs>
+        <w:ind w:left="5760" w:hanging="360"/>
+      </w:pPr>
+      <w:rPr>
+        <w:rFonts w:ascii="Wingdings" w:hAnsi="Wingdings" w:hint="default"/>
+        <w:sz w:val="20"/>
+      </w:rPr>
+    </w:lvl>
+    <w:lvl w:ilvl="8" w:tentative="1">
+      <w:start w:val="1"/>
+      <w:numFmt w:val="bullet"/>
+      <w:lvlText w:val=""/>
+      <w:lvlJc w:val="left"/>
+      <w:pPr>
+        <w:tabs>
+          <w:tab w:val="num" w:pos="6480"/>
+        </w:tabs>
+        <w:ind w:left="6480" w:hanging="360"/>
+      </w:pPr>
+      <w:rPr>
+        <w:rFonts w:ascii="Wingdings" w:hAnsi="Wingdings" w:hint="default"/>
+        <w:sz w:val="20"/>
+      </w:rPr>
+    </w:lvl>
+  </w:abstractNum>
+  <w:abstractNum w:abstractNumId="13" w15:restartNumberingAfterBreak="0">
+    <w:nsid w:val="6645243A"/>
+    <w:multiLevelType w:val="multilevel"/>
+    <w:tmpl w:val="FC96C740"/>
+    <w:lvl w:ilvl="0">
+      <w:start w:val="1"/>
+      <w:numFmt w:val="decimal"/>
+      <w:lvlText w:val="%1."/>
+      <w:lvlJc w:val="left"/>
+      <w:pPr>
+        <w:tabs>
+          <w:tab w:val="num" w:pos="720"/>
+        </w:tabs>
+        <w:ind w:left="720" w:hanging="360"/>
+      </w:pPr>
+      <w:rPr>
+        <w:rFonts w:hint="default"/>
+        <w:sz w:val="20"/>
+      </w:rPr>
+    </w:lvl>
+    <w:lvl w:ilvl="1" w:tentative="1">
+      <w:start w:val="1"/>
+      <w:numFmt w:val="bullet"/>
+      <w:lvlText w:val="o"/>
+      <w:lvlJc w:val="left"/>
+      <w:pPr>
+        <w:tabs>
+          <w:tab w:val="num" w:pos="1440"/>
+        </w:tabs>
+        <w:ind w:left="1440" w:hanging="360"/>
+      </w:pPr>
+      <w:rPr>
+        <w:rFonts w:ascii="Courier New" w:hAnsi="Courier New" w:hint="default"/>
+        <w:sz w:val="20"/>
+      </w:rPr>
+    </w:lvl>
+    <w:lvl w:ilvl="2" w:tentative="1">
+      <w:start w:val="1"/>
+      <w:numFmt w:val="bullet"/>
+      <w:lvlText w:val=""/>
+      <w:lvlJc w:val="left"/>
+      <w:pPr>
+        <w:tabs>
+          <w:tab w:val="num" w:pos="2160"/>
+        </w:tabs>
+        <w:ind w:left="2160" w:hanging="360"/>
+      </w:pPr>
+      <w:rPr>
+        <w:rFonts w:ascii="Wingdings" w:hAnsi="Wingdings" w:hint="default"/>
+        <w:sz w:val="20"/>
+      </w:rPr>
+    </w:lvl>
+    <w:lvl w:ilvl="3" w:tentative="1">
+      <w:start w:val="1"/>
+      <w:numFmt w:val="bullet"/>
+      <w:lvlText w:val=""/>
+      <w:lvlJc w:val="left"/>
+      <w:pPr>
+        <w:tabs>
+          <w:tab w:val="num" w:pos="2880"/>
+        </w:tabs>
+        <w:ind w:left="2880" w:hanging="360"/>
+      </w:pPr>
+      <w:rPr>
+        <w:rFonts w:ascii="Wingdings" w:hAnsi="Wingdings" w:hint="default"/>
+        <w:sz w:val="20"/>
+      </w:rPr>
+    </w:lvl>
+    <w:lvl w:ilvl="4" w:tentative="1">
+      <w:start w:val="1"/>
+      <w:numFmt w:val="bullet"/>
+      <w:lvlText w:val=""/>
+      <w:lvlJc w:val="left"/>
+      <w:pPr>
+        <w:tabs>
+          <w:tab w:val="num" w:pos="3600"/>
+        </w:tabs>
+        <w:ind w:left="3600" w:hanging="360"/>
+      </w:pPr>
+      <w:rPr>
+        <w:rFonts w:ascii="Wingdings" w:hAnsi="Wingdings" w:hint="default"/>
+        <w:sz w:val="20"/>
+      </w:rPr>
+    </w:lvl>
+    <w:lvl w:ilvl="5" w:tentative="1">
+      <w:start w:val="1"/>
+      <w:numFmt w:val="bullet"/>
+      <w:lvlText w:val=""/>
+      <w:lvlJc w:val="left"/>
+      <w:pPr>
+        <w:tabs>
+          <w:tab w:val="num" w:pos="4320"/>
+        </w:tabs>
+        <w:ind w:left="4320" w:hanging="360"/>
+      </w:pPr>
+      <w:rPr>
+        <w:rFonts w:ascii="Wingdings" w:hAnsi="Wingdings" w:hint="default"/>
+        <w:sz w:val="20"/>
+      </w:rPr>
+    </w:lvl>
+    <w:lvl w:ilvl="6" w:tentative="1">
+      <w:start w:val="1"/>
+      <w:numFmt w:val="bullet"/>
+      <w:lvlText w:val=""/>
+      <w:lvlJc w:val="left"/>
+      <w:pPr>
+        <w:tabs>
+          <w:tab w:val="num" w:pos="5040"/>
+        </w:tabs>
+        <w:ind w:left="5040" w:hanging="360"/>
+      </w:pPr>
+      <w:rPr>
+        <w:rFonts w:ascii="Wingdings" w:hAnsi="Wingdings" w:hint="default"/>
+        <w:sz w:val="20"/>
+      </w:rPr>
+    </w:lvl>
+    <w:lvl w:ilvl="7" w:tentative="1">
+      <w:start w:val="1"/>
+      <w:numFmt w:val="bullet"/>
+      <w:lvlText w:val=""/>
+      <w:lvlJc w:val="left"/>
+      <w:pPr>
+        <w:tabs>
+          <w:tab w:val="num" w:pos="5760"/>
+        </w:tabs>
+        <w:ind w:left="5760" w:hanging="360"/>
+      </w:pPr>
+      <w:rPr>
+        <w:rFonts w:ascii="Wingdings" w:hAnsi="Wingdings" w:hint="default"/>
+        <w:sz w:val="20"/>
+      </w:rPr>
+    </w:lvl>
+    <w:lvl w:ilvl="8" w:tentative="1">
+      <w:start w:val="1"/>
+      <w:numFmt w:val="bullet"/>
+      <w:lvlText w:val=""/>
+      <w:lvlJc w:val="left"/>
+      <w:pPr>
+        <w:tabs>
+          <w:tab w:val="num" w:pos="6480"/>
+        </w:tabs>
+        <w:ind w:left="6480" w:hanging="360"/>
+      </w:pPr>
+      <w:rPr>
+        <w:rFonts w:ascii="Wingdings" w:hAnsi="Wingdings" w:hint="default"/>
+        <w:sz w:val="20"/>
+      </w:rPr>
+    </w:lvl>
+  </w:abstractNum>
+  <w:abstractNum w:abstractNumId="14" w15:restartNumberingAfterBreak="0">
+    <w:nsid w:val="6890360F"/>
+    <w:multiLevelType w:val="multilevel"/>
+    <w:tmpl w:val="FC96C740"/>
+    <w:lvl w:ilvl="0">
+      <w:start w:val="1"/>
+      <w:numFmt w:val="decimal"/>
+      <w:lvlText w:val="%1."/>
+      <w:lvlJc w:val="left"/>
+      <w:pPr>
+        <w:tabs>
+          <w:tab w:val="num" w:pos="720"/>
+        </w:tabs>
+        <w:ind w:left="720" w:hanging="360"/>
+      </w:pPr>
+      <w:rPr>
+        <w:rFonts w:hint="default"/>
+        <w:sz w:val="20"/>
+      </w:rPr>
+    </w:lvl>
+    <w:lvl w:ilvl="1" w:tentative="1">
+      <w:start w:val="1"/>
+      <w:numFmt w:val="bullet"/>
+      <w:lvlText w:val="o"/>
+      <w:lvlJc w:val="left"/>
+      <w:pPr>
+        <w:tabs>
+          <w:tab w:val="num" w:pos="1440"/>
+        </w:tabs>
+        <w:ind w:left="1440" w:hanging="360"/>
+      </w:pPr>
+      <w:rPr>
+        <w:rFonts w:ascii="Courier New" w:hAnsi="Courier New" w:hint="default"/>
+        <w:sz w:val="20"/>
+      </w:rPr>
+    </w:lvl>
+    <w:lvl w:ilvl="2" w:tentative="1">
+      <w:start w:val="1"/>
+      <w:numFmt w:val="bullet"/>
+      <w:lvlText w:val=""/>
+      <w:lvlJc w:val="left"/>
+      <w:pPr>
+        <w:tabs>
+          <w:tab w:val="num" w:pos="2160"/>
+        </w:tabs>
+        <w:ind w:left="2160" w:hanging="360"/>
+      </w:pPr>
+      <w:rPr>
+        <w:rFonts w:ascii="Wingdings" w:hAnsi="Wingdings" w:hint="default"/>
+        <w:sz w:val="20"/>
+      </w:rPr>
+    </w:lvl>
+    <w:lvl w:ilvl="3" w:tentative="1">
+      <w:start w:val="1"/>
+      <w:numFmt w:val="bullet"/>
+      <w:lvlText w:val=""/>
+      <w:lvlJc w:val="left"/>
+      <w:pPr>
+        <w:tabs>
+          <w:tab w:val="num" w:pos="2880"/>
+        </w:tabs>
+        <w:ind w:left="2880" w:hanging="360"/>
+      </w:pPr>
+      <w:rPr>
+        <w:rFonts w:ascii="Wingdings" w:hAnsi="Wingdings" w:hint="default"/>
+        <w:sz w:val="20"/>
+      </w:rPr>
+    </w:lvl>
+    <w:lvl w:ilvl="4" w:tentative="1">
+      <w:start w:val="1"/>
+      <w:numFmt w:val="bullet"/>
+      <w:lvlText w:val=""/>
+      <w:lvlJc w:val="left"/>
+      <w:pPr>
+        <w:tabs>
+          <w:tab w:val="num" w:pos="3600"/>
+        </w:tabs>
+        <w:ind w:left="3600" w:hanging="360"/>
+      </w:pPr>
+      <w:rPr>
+        <w:rFonts w:ascii="Wingdings" w:hAnsi="Wingdings" w:hint="default"/>
+        <w:sz w:val="20"/>
+      </w:rPr>
+    </w:lvl>
+    <w:lvl w:ilvl="5" w:tentative="1">
+      <w:start w:val="1"/>
+      <w:numFmt w:val="bullet"/>
+      <w:lvlText w:val=""/>
+      <w:lvlJc w:val="left"/>
+      <w:pPr>
+        <w:tabs>
+          <w:tab w:val="num" w:pos="4320"/>
+        </w:tabs>
+        <w:ind w:left="4320" w:hanging="360"/>
+      </w:pPr>
+      <w:rPr>
+        <w:rFonts w:ascii="Wingdings" w:hAnsi="Wingdings" w:hint="default"/>
+        <w:sz w:val="20"/>
+      </w:rPr>
+    </w:lvl>
+    <w:lvl w:ilvl="6" w:tentative="1">
+      <w:start w:val="1"/>
+      <w:numFmt w:val="bullet"/>
+      <w:lvlText w:val=""/>
+      <w:lvlJc w:val="left"/>
+      <w:pPr>
+        <w:tabs>
+          <w:tab w:val="num" w:pos="5040"/>
+        </w:tabs>
+        <w:ind w:left="5040" w:hanging="360"/>
+      </w:pPr>
+      <w:rPr>
+        <w:rFonts w:ascii="Wingdings" w:hAnsi="Wingdings" w:hint="default"/>
+        <w:sz w:val="20"/>
+      </w:rPr>
+    </w:lvl>
+    <w:lvl w:ilvl="7" w:tentative="1">
+      <w:start w:val="1"/>
+      <w:numFmt w:val="bullet"/>
+      <w:lvlText w:val=""/>
+      <w:lvlJc w:val="left"/>
+      <w:pPr>
+        <w:tabs>
+          <w:tab w:val="num" w:pos="5760"/>
+        </w:tabs>
+        <w:ind w:left="5760" w:hanging="360"/>
+      </w:pPr>
+      <w:rPr>
+        <w:rFonts w:ascii="Wingdings" w:hAnsi="Wingdings" w:hint="default"/>
+        <w:sz w:val="20"/>
+      </w:rPr>
+    </w:lvl>
+    <w:lvl w:ilvl="8" w:tentative="1">
+      <w:start w:val="1"/>
+      <w:numFmt w:val="bullet"/>
+      <w:lvlText w:val=""/>
+      <w:lvlJc w:val="left"/>
+      <w:pPr>
+        <w:tabs>
+          <w:tab w:val="num" w:pos="6480"/>
+        </w:tabs>
+        <w:ind w:left="6480" w:hanging="360"/>
+      </w:pPr>
+      <w:rPr>
+        <w:rFonts w:ascii="Wingdings" w:hAnsi="Wingdings" w:hint="default"/>
+        <w:sz w:val="20"/>
+      </w:rPr>
+    </w:lvl>
+  </w:abstractNum>
   <w:num w:numId="1">
+    <w:abstractNumId w:val="4"/>
+  </w:num>
+  <w:num w:numId="2">
+    <w:abstractNumId w:val="9"/>
+  </w:num>
+  <w:num w:numId="3">
+    <w:abstractNumId w:val="12"/>
+  </w:num>
+  <w:num w:numId="4">
     <w:abstractNumId w:val="2"/>
   </w:num>
-  <w:num w:numId="2">
+  <w:num w:numId="5">
+    <w:abstractNumId w:val="1"/>
+  </w:num>
+  <w:num w:numId="6">
+    <w:abstractNumId w:val="0"/>
+  </w:num>
+  <w:num w:numId="7">
+    <w:abstractNumId w:val="14"/>
+  </w:num>
+  <w:num w:numId="8">
+    <w:abstractNumId w:val="5"/>
+  </w:num>
+  <w:num w:numId="9">
+    <w:abstractNumId w:val="11"/>
+  </w:num>
+  <w:num w:numId="10">
+    <w:abstractNumId w:val="13"/>
+  </w:num>
+  <w:num w:numId="11">
+    <w:abstractNumId w:val="6"/>
+  </w:num>
+  <w:num w:numId="12">
+    <w:abstractNumId w:val="8"/>
+  </w:num>
+  <w:num w:numId="13">
     <w:abstractNumId w:val="3"/>
   </w:num>
-  <w:num w:numId="3">
-    <w:abstractNumId w:val="4"/>
+  <w:num w:numId="14">
+    <w:abstractNumId w:val="10"/>
   </w:num>
-  <w:num w:numId="4">
-    <w:abstractNumId w:val="1"/>
-  </w:num>
-  <w:num w:numId="5">
-    <w:abstractNumId w:val="0"/>
+  <w:num w:numId="15">
+    <w:abstractNumId w:val="7"/>
   </w:num>
 </w:numbering>
 </file>
@@ -10596,7 +12539,7 @@
 </file>
 
 <file path=customXml/itemProps1.xml><?xml version="1.0" encoding="utf-8"?>
-<ds:datastoreItem xmlns:ds="http://schemas.openxmlformats.org/officeDocument/2006/customXml" ds:itemID="{FA17AAF3-2C2F-4E5C-AB37-D089A255E9D3}">
+<ds:datastoreItem xmlns:ds="http://schemas.openxmlformats.org/officeDocument/2006/customXml" ds:itemID="{FD15450E-767C-48E1-AAF0-1A3CAADFE938}">
   <ds:schemaRefs>
     <ds:schemaRef ds:uri="http://schemas.openxmlformats.org/officeDocument/2006/bibliography"/>
   </ds:schemaRefs>

</xml_diff>